<commit_message>
added alpha-beta pruning algorithm
</commit_message>
<xml_diff>
--- a/A1/A1_Report_JeremyPiperni.docx
+++ b/A1/A1_Report_JeremyPiperni.docx
@@ -78,6 +78,28 @@
     <w:p>
       <w:pPr>
         <w:rPr>
+          <w:b/>
+          <w:bCs/>
+          <w:sz w:val="28"/>
+          <w:szCs w:val="28"/>
+          <w:lang w:val="en-US"/>
+        </w:rPr>
+      </w:pPr>
+      <w:r>
+        <w:rPr>
+          <w:b/>
+          <w:bCs/>
+          <w:sz w:val="28"/>
+          <w:szCs w:val="28"/>
+          <w:lang w:val="en-US"/>
+        </w:rPr>
+        <w:t>Part 1</w:t>
+      </w:r>
+    </w:p>
+    <w:p>
+      <w:pPr>
+        <w:jc w:val="center"/>
+        <w:rPr>
           <w:sz w:val="24"/>
           <w:szCs w:val="24"/>
           <w:lang w:val="en-US"/>
@@ -85,12 +107,46 @@
       </w:pPr>
       <w:r>
         <w:rPr>
+          <w:noProof/>
+        </w:rPr>
+        <w:drawing>
+          <wp:inline distT="0" distB="0" distL="0" distR="0" wp14:anchorId="080CCCC1" wp14:editId="6E17ADE0">
+            <wp:extent cx="5667375" cy="3290888"/>
+            <wp:effectExtent l="0" t="0" r="9525" b="5080"/>
+            <wp:docPr id="1843256528" name="Chart 1">
+              <a:extLst xmlns:a="http://schemas.openxmlformats.org/drawingml/2006/main">
+                <a:ext uri="{FF2B5EF4-FFF2-40B4-BE49-F238E27FC236}">
+                  <a16:creationId xmlns:a16="http://schemas.microsoft.com/office/drawing/2014/main" id="{37BB1122-CB26-E7BF-A4C3-9C5F1F020BC8}"/>
+                </a:ext>
+              </a:extLst>
+            </wp:docPr>
+            <wp:cNvGraphicFramePr/>
+            <a:graphic xmlns:a="http://schemas.openxmlformats.org/drawingml/2006/main">
+              <a:graphicData uri="http://schemas.openxmlformats.org/drawingml/2006/chart">
+                <c:chart xmlns:c="http://schemas.openxmlformats.org/drawingml/2006/chart" xmlns:r="http://schemas.openxmlformats.org/officeDocument/2006/relationships" r:id="rId4"/>
+              </a:graphicData>
+            </a:graphic>
+          </wp:inline>
+        </w:drawing>
+      </w:r>
+    </w:p>
+    <w:p>
+      <w:pPr>
+        <w:rPr>
           <w:sz w:val="24"/>
           <w:szCs w:val="24"/>
           <w:lang w:val="en-US"/>
         </w:rPr>
-        <w:t>Part 1</w:t>
-      </w:r>
+      </w:pPr>
+    </w:p>
+    <w:p>
+      <w:pPr>
+        <w:rPr>
+          <w:sz w:val="24"/>
+          <w:szCs w:val="24"/>
+          <w:lang w:val="en-US"/>
+        </w:rPr>
+      </w:pPr>
     </w:p>
     <w:p>
       <w:pPr>
@@ -1031,6 +1087,1100 @@
 </w:styles>
 </file>
 
+<file path=word/charts/chart1.xml><?xml version="1.0" encoding="utf-8"?>
+<c:chartSpace xmlns:c="http://schemas.openxmlformats.org/drawingml/2006/chart" xmlns:a="http://schemas.openxmlformats.org/drawingml/2006/main" xmlns:r="http://schemas.openxmlformats.org/officeDocument/2006/relationships" xmlns:c16r2="http://schemas.microsoft.com/office/drawing/2015/06/chart">
+  <c:date1904 val="0"/>
+  <c:lang val="en-US"/>
+  <c:roundedCorners val="0"/>
+  <mc:AlternateContent xmlns:mc="http://schemas.openxmlformats.org/markup-compatibility/2006">
+    <mc:Choice xmlns:c14="http://schemas.microsoft.com/office/drawing/2007/8/2/chart" Requires="c14">
+      <c14:style val="102"/>
+    </mc:Choice>
+    <mc:Fallback>
+      <c:style val="2"/>
+    </mc:Fallback>
+  </mc:AlternateContent>
+  <c:chart>
+    <c:title>
+      <c:tx>
+        <c:rich>
+          <a:bodyPr rot="0" spcFirstLastPara="1" vertOverflow="ellipsis" vert="horz" wrap="square" anchor="ctr" anchorCtr="1"/>
+          <a:lstStyle/>
+          <a:p>
+            <a:pPr>
+              <a:defRPr sz="1400" b="0" i="0" u="none" strike="noStrike" kern="1200" spc="0" baseline="0">
+                <a:solidFill>
+                  <a:sysClr val="windowText" lastClr="000000"/>
+                </a:solidFill>
+                <a:latin typeface="+mn-lt"/>
+                <a:ea typeface="+mn-ea"/>
+                <a:cs typeface="+mn-cs"/>
+              </a:defRPr>
+            </a:pPr>
+            <a:r>
+              <a:rPr lang="en-US">
+                <a:solidFill>
+                  <a:sysClr val="windowText" lastClr="000000"/>
+                </a:solidFill>
+              </a:rPr>
+              <a:t>Minimax Average</a:t>
+            </a:r>
+            <a:r>
+              <a:rPr lang="en-US" baseline="0">
+                <a:solidFill>
+                  <a:sysClr val="windowText" lastClr="000000"/>
+                </a:solidFill>
+              </a:rPr>
+              <a:t> Time of State Expansion and Evaluation of Game Tree </a:t>
+            </a:r>
+            <a:endParaRPr lang="en-US">
+              <a:solidFill>
+                <a:sysClr val="windowText" lastClr="000000"/>
+              </a:solidFill>
+            </a:endParaRPr>
+          </a:p>
+        </c:rich>
+      </c:tx>
+      <c:overlay val="0"/>
+      <c:spPr>
+        <a:noFill/>
+        <a:ln>
+          <a:noFill/>
+        </a:ln>
+        <a:effectLst/>
+      </c:spPr>
+      <c:txPr>
+        <a:bodyPr rot="0" spcFirstLastPara="1" vertOverflow="ellipsis" vert="horz" wrap="square" anchor="ctr" anchorCtr="1"/>
+        <a:lstStyle/>
+        <a:p>
+          <a:pPr>
+            <a:defRPr sz="1400" b="0" i="0" u="none" strike="noStrike" kern="1200" spc="0" baseline="0">
+              <a:solidFill>
+                <a:sysClr val="windowText" lastClr="000000"/>
+              </a:solidFill>
+              <a:latin typeface="+mn-lt"/>
+              <a:ea typeface="+mn-ea"/>
+              <a:cs typeface="+mn-cs"/>
+            </a:defRPr>
+          </a:pPr>
+          <a:endParaRPr lang="en-US"/>
+        </a:p>
+      </c:txPr>
+    </c:title>
+    <c:autoTitleDeleted val="0"/>
+    <c:plotArea>
+      <c:layout/>
+      <c:scatterChart>
+        <c:scatterStyle val="lineMarker"/>
+        <c:varyColors val="0"/>
+        <c:ser>
+          <c:idx val="0"/>
+          <c:order val="0"/>
+          <c:tx>
+            <c:strRef>
+              <c:f>Sheet1!$B$2</c:f>
+              <c:strCache>
+                <c:ptCount val="1"/>
+                <c:pt idx="0">
+                  <c:v>Time (seconds)</c:v>
+                </c:pt>
+              </c:strCache>
+            </c:strRef>
+          </c:tx>
+          <c:spPr>
+            <a:ln w="19050" cap="rnd">
+              <a:solidFill>
+                <a:schemeClr val="accent1"/>
+              </a:solidFill>
+              <a:round/>
+            </a:ln>
+            <a:effectLst/>
+          </c:spPr>
+          <c:marker>
+            <c:symbol val="circle"/>
+            <c:size val="5"/>
+            <c:spPr>
+              <a:solidFill>
+                <a:schemeClr val="accent1"/>
+              </a:solidFill>
+              <a:ln w="9525">
+                <a:solidFill>
+                  <a:schemeClr val="accent1"/>
+                </a:solidFill>
+              </a:ln>
+              <a:effectLst/>
+            </c:spPr>
+          </c:marker>
+          <c:dLbls>
+            <c:spPr>
+              <a:noFill/>
+              <a:ln>
+                <a:noFill/>
+              </a:ln>
+              <a:effectLst/>
+            </c:spPr>
+            <c:txPr>
+              <a:bodyPr rot="0" spcFirstLastPara="1" vertOverflow="ellipsis" vert="horz" wrap="square" lIns="38100" tIns="19050" rIns="38100" bIns="19050" anchor="ctr" anchorCtr="1">
+                <a:spAutoFit/>
+              </a:bodyPr>
+              <a:lstStyle/>
+              <a:p>
+                <a:pPr>
+                  <a:defRPr sz="900" b="0" i="0" u="none" strike="noStrike" kern="1200" baseline="0">
+                    <a:solidFill>
+                      <a:sysClr val="windowText" lastClr="000000"/>
+                    </a:solidFill>
+                    <a:latin typeface="+mn-lt"/>
+                    <a:ea typeface="+mn-ea"/>
+                    <a:cs typeface="+mn-cs"/>
+                  </a:defRPr>
+                </a:pPr>
+                <a:endParaRPr lang="en-US"/>
+              </a:p>
+            </c:txPr>
+            <c:dLblPos val="t"/>
+            <c:showLegendKey val="0"/>
+            <c:showVal val="1"/>
+            <c:showCatName val="0"/>
+            <c:showSerName val="0"/>
+            <c:showPercent val="0"/>
+            <c:showBubbleSize val="0"/>
+            <c:showLeaderLines val="0"/>
+            <c:extLst>
+              <c:ext xmlns:c15="http://schemas.microsoft.com/office/drawing/2012/chart" uri="{CE6537A1-D6FC-4f65-9D91-7224C49458BB}">
+                <c15:showLeaderLines val="1"/>
+                <c15:leaderLines>
+                  <c:spPr>
+                    <a:ln w="9525" cap="flat" cmpd="sng" algn="ctr">
+                      <a:solidFill>
+                        <a:schemeClr val="tx1">
+                          <a:lumMod val="35000"/>
+                          <a:lumOff val="65000"/>
+                        </a:schemeClr>
+                      </a:solidFill>
+                      <a:round/>
+                    </a:ln>
+                    <a:effectLst/>
+                  </c:spPr>
+                </c15:leaderLines>
+              </c:ext>
+            </c:extLst>
+          </c:dLbls>
+          <c:xVal>
+            <c:numRef>
+              <c:f>Sheet1!$A$3:$A$8</c:f>
+              <c:numCache>
+                <c:formatCode>General</c:formatCode>
+                <c:ptCount val="6"/>
+                <c:pt idx="0">
+                  <c:v>1</c:v>
+                </c:pt>
+                <c:pt idx="1">
+                  <c:v>2</c:v>
+                </c:pt>
+                <c:pt idx="2">
+                  <c:v>3</c:v>
+                </c:pt>
+                <c:pt idx="3">
+                  <c:v>4</c:v>
+                </c:pt>
+                <c:pt idx="4">
+                  <c:v>5</c:v>
+                </c:pt>
+                <c:pt idx="5">
+                  <c:v>6</c:v>
+                </c:pt>
+              </c:numCache>
+            </c:numRef>
+          </c:xVal>
+          <c:yVal>
+            <c:numRef>
+              <c:f>Sheet1!$B$3:$B$8</c:f>
+              <c:numCache>
+                <c:formatCode>General</c:formatCode>
+                <c:ptCount val="6"/>
+                <c:pt idx="0">
+                  <c:v>0.01</c:v>
+                </c:pt>
+                <c:pt idx="1">
+                  <c:v>0.06</c:v>
+                </c:pt>
+                <c:pt idx="2">
+                  <c:v>0.46</c:v>
+                </c:pt>
+                <c:pt idx="3">
+                  <c:v>3.63</c:v>
+                </c:pt>
+                <c:pt idx="4">
+                  <c:v>31.5</c:v>
+                </c:pt>
+                <c:pt idx="5">
+                  <c:v>199.72</c:v>
+                </c:pt>
+              </c:numCache>
+            </c:numRef>
+          </c:yVal>
+          <c:smooth val="0"/>
+          <c:extLst>
+            <c:ext xmlns:c16="http://schemas.microsoft.com/office/drawing/2014/chart" uri="{C3380CC4-5D6E-409C-BE32-E72D297353CC}">
+              <c16:uniqueId val="{00000000-B8E4-4F88-A821-CF66934288F5}"/>
+            </c:ext>
+          </c:extLst>
+        </c:ser>
+        <c:dLbls>
+          <c:dLblPos val="t"/>
+          <c:showLegendKey val="0"/>
+          <c:showVal val="1"/>
+          <c:showCatName val="0"/>
+          <c:showSerName val="0"/>
+          <c:showPercent val="0"/>
+          <c:showBubbleSize val="0"/>
+        </c:dLbls>
+        <c:axId val="151272864"/>
+        <c:axId val="151276704"/>
+      </c:scatterChart>
+      <c:valAx>
+        <c:axId val="151272864"/>
+        <c:scaling>
+          <c:orientation val="minMax"/>
+        </c:scaling>
+        <c:delete val="0"/>
+        <c:axPos val="b"/>
+        <c:majorGridlines>
+          <c:spPr>
+            <a:ln w="9525" cap="flat" cmpd="sng" algn="ctr">
+              <a:solidFill>
+                <a:schemeClr val="tx1">
+                  <a:lumMod val="15000"/>
+                  <a:lumOff val="85000"/>
+                </a:schemeClr>
+              </a:solidFill>
+              <a:round/>
+            </a:ln>
+            <a:effectLst/>
+          </c:spPr>
+        </c:majorGridlines>
+        <c:title>
+          <c:tx>
+            <c:rich>
+              <a:bodyPr rot="0" spcFirstLastPara="1" vertOverflow="ellipsis" vert="horz" wrap="square" anchor="ctr" anchorCtr="1"/>
+              <a:lstStyle/>
+              <a:p>
+                <a:pPr>
+                  <a:defRPr sz="1050" b="1" i="0" u="none" strike="noStrike" kern="1200" baseline="0">
+                    <a:solidFill>
+                      <a:sysClr val="windowText" lastClr="000000"/>
+                    </a:solidFill>
+                    <a:latin typeface="+mn-lt"/>
+                    <a:ea typeface="+mn-ea"/>
+                    <a:cs typeface="+mn-cs"/>
+                  </a:defRPr>
+                </a:pPr>
+                <a:r>
+                  <a:rPr lang="en-CA" sz="1050" b="1">
+                    <a:solidFill>
+                      <a:sysClr val="windowText" lastClr="000000"/>
+                    </a:solidFill>
+                  </a:rPr>
+                  <a:t>Depth Cutoff</a:t>
+                </a:r>
+              </a:p>
+            </c:rich>
+          </c:tx>
+          <c:overlay val="0"/>
+          <c:spPr>
+            <a:noFill/>
+            <a:ln>
+              <a:noFill/>
+            </a:ln>
+            <a:effectLst/>
+          </c:spPr>
+          <c:txPr>
+            <a:bodyPr rot="0" spcFirstLastPara="1" vertOverflow="ellipsis" vert="horz" wrap="square" anchor="ctr" anchorCtr="1"/>
+            <a:lstStyle/>
+            <a:p>
+              <a:pPr>
+                <a:defRPr sz="1050" b="1" i="0" u="none" strike="noStrike" kern="1200" baseline="0">
+                  <a:solidFill>
+                    <a:sysClr val="windowText" lastClr="000000"/>
+                  </a:solidFill>
+                  <a:latin typeface="+mn-lt"/>
+                  <a:ea typeface="+mn-ea"/>
+                  <a:cs typeface="+mn-cs"/>
+                </a:defRPr>
+              </a:pPr>
+              <a:endParaRPr lang="en-US"/>
+            </a:p>
+          </c:txPr>
+        </c:title>
+        <c:numFmt formatCode="General" sourceLinked="1"/>
+        <c:majorTickMark val="none"/>
+        <c:minorTickMark val="none"/>
+        <c:tickLblPos val="nextTo"/>
+        <c:spPr>
+          <a:noFill/>
+          <a:ln w="9525" cap="flat" cmpd="sng" algn="ctr">
+            <a:solidFill>
+              <a:schemeClr val="tx1">
+                <a:lumMod val="25000"/>
+                <a:lumOff val="75000"/>
+              </a:schemeClr>
+            </a:solidFill>
+            <a:round/>
+          </a:ln>
+          <a:effectLst/>
+        </c:spPr>
+        <c:txPr>
+          <a:bodyPr rot="-60000000" spcFirstLastPara="1" vertOverflow="ellipsis" vert="horz" wrap="square" anchor="ctr" anchorCtr="1"/>
+          <a:lstStyle/>
+          <a:p>
+            <a:pPr>
+              <a:defRPr sz="900" b="0" i="0" u="none" strike="noStrike" kern="1200" baseline="0">
+                <a:solidFill>
+                  <a:schemeClr val="tx1">
+                    <a:lumMod val="65000"/>
+                    <a:lumOff val="35000"/>
+                  </a:schemeClr>
+                </a:solidFill>
+                <a:latin typeface="+mn-lt"/>
+                <a:ea typeface="+mn-ea"/>
+                <a:cs typeface="+mn-cs"/>
+              </a:defRPr>
+            </a:pPr>
+            <a:endParaRPr lang="en-US"/>
+          </a:p>
+        </c:txPr>
+        <c:crossAx val="151276704"/>
+        <c:crosses val="autoZero"/>
+        <c:crossBetween val="midCat"/>
+      </c:valAx>
+      <c:valAx>
+        <c:axId val="151276704"/>
+        <c:scaling>
+          <c:orientation val="minMax"/>
+        </c:scaling>
+        <c:delete val="0"/>
+        <c:axPos val="l"/>
+        <c:majorGridlines>
+          <c:spPr>
+            <a:ln w="9525" cap="flat" cmpd="sng" algn="ctr">
+              <a:solidFill>
+                <a:schemeClr val="tx1">
+                  <a:lumMod val="15000"/>
+                  <a:lumOff val="85000"/>
+                </a:schemeClr>
+              </a:solidFill>
+              <a:round/>
+            </a:ln>
+            <a:effectLst/>
+          </c:spPr>
+        </c:majorGridlines>
+        <c:title>
+          <c:tx>
+            <c:rich>
+              <a:bodyPr rot="-5400000" spcFirstLastPara="1" vertOverflow="ellipsis" vert="horz" wrap="square" anchor="ctr" anchorCtr="1"/>
+              <a:lstStyle/>
+              <a:p>
+                <a:pPr>
+                  <a:defRPr sz="1050" b="1" i="0" u="none" strike="noStrike" kern="1200" baseline="0">
+                    <a:solidFill>
+                      <a:sysClr val="windowText" lastClr="000000"/>
+                    </a:solidFill>
+                    <a:latin typeface="+mn-lt"/>
+                    <a:ea typeface="+mn-ea"/>
+                    <a:cs typeface="+mn-cs"/>
+                  </a:defRPr>
+                </a:pPr>
+                <a:r>
+                  <a:rPr lang="en-CA" sz="1050" b="1">
+                    <a:solidFill>
+                      <a:sysClr val="windowText" lastClr="000000"/>
+                    </a:solidFill>
+                  </a:rPr>
+                  <a:t>Time</a:t>
+                </a:r>
+                <a:r>
+                  <a:rPr lang="en-CA" sz="1050" b="1" baseline="0">
+                    <a:solidFill>
+                      <a:sysClr val="windowText" lastClr="000000"/>
+                    </a:solidFill>
+                  </a:rPr>
+                  <a:t> (seconds)</a:t>
+                </a:r>
+                <a:endParaRPr lang="en-CA" sz="1050" b="1">
+                  <a:solidFill>
+                    <a:sysClr val="windowText" lastClr="000000"/>
+                  </a:solidFill>
+                </a:endParaRPr>
+              </a:p>
+            </c:rich>
+          </c:tx>
+          <c:overlay val="0"/>
+          <c:spPr>
+            <a:noFill/>
+            <a:ln>
+              <a:noFill/>
+            </a:ln>
+            <a:effectLst/>
+          </c:spPr>
+          <c:txPr>
+            <a:bodyPr rot="-5400000" spcFirstLastPara="1" vertOverflow="ellipsis" vert="horz" wrap="square" anchor="ctr" anchorCtr="1"/>
+            <a:lstStyle/>
+            <a:p>
+              <a:pPr>
+                <a:defRPr sz="1050" b="1" i="0" u="none" strike="noStrike" kern="1200" baseline="0">
+                  <a:solidFill>
+                    <a:sysClr val="windowText" lastClr="000000"/>
+                  </a:solidFill>
+                  <a:latin typeface="+mn-lt"/>
+                  <a:ea typeface="+mn-ea"/>
+                  <a:cs typeface="+mn-cs"/>
+                </a:defRPr>
+              </a:pPr>
+              <a:endParaRPr lang="en-US"/>
+            </a:p>
+          </c:txPr>
+        </c:title>
+        <c:numFmt formatCode="General" sourceLinked="1"/>
+        <c:majorTickMark val="none"/>
+        <c:minorTickMark val="none"/>
+        <c:tickLblPos val="nextTo"/>
+        <c:spPr>
+          <a:noFill/>
+          <a:ln w="9525" cap="flat" cmpd="sng" algn="ctr">
+            <a:solidFill>
+              <a:schemeClr val="tx1">
+                <a:lumMod val="25000"/>
+                <a:lumOff val="75000"/>
+              </a:schemeClr>
+            </a:solidFill>
+            <a:round/>
+          </a:ln>
+          <a:effectLst/>
+        </c:spPr>
+        <c:txPr>
+          <a:bodyPr rot="-60000000" spcFirstLastPara="1" vertOverflow="ellipsis" vert="horz" wrap="square" anchor="ctr" anchorCtr="1"/>
+          <a:lstStyle/>
+          <a:p>
+            <a:pPr>
+              <a:defRPr sz="900" b="0" i="0" u="none" strike="noStrike" kern="1200" baseline="0">
+                <a:solidFill>
+                  <a:schemeClr val="tx1">
+                    <a:lumMod val="65000"/>
+                    <a:lumOff val="35000"/>
+                  </a:schemeClr>
+                </a:solidFill>
+                <a:latin typeface="+mn-lt"/>
+                <a:ea typeface="+mn-ea"/>
+                <a:cs typeface="+mn-cs"/>
+              </a:defRPr>
+            </a:pPr>
+            <a:endParaRPr lang="en-US"/>
+          </a:p>
+        </c:txPr>
+        <c:crossAx val="151272864"/>
+        <c:crosses val="autoZero"/>
+        <c:crossBetween val="midCat"/>
+      </c:valAx>
+      <c:spPr>
+        <a:noFill/>
+        <a:ln>
+          <a:noFill/>
+        </a:ln>
+        <a:effectLst/>
+      </c:spPr>
+    </c:plotArea>
+    <c:plotVisOnly val="1"/>
+    <c:dispBlanksAs val="gap"/>
+    <c:showDLblsOverMax val="0"/>
+  </c:chart>
+  <c:spPr>
+    <a:solidFill>
+      <a:schemeClr val="bg1"/>
+    </a:solidFill>
+    <a:ln w="9525" cap="flat" cmpd="sng" algn="ctr">
+      <a:solidFill>
+        <a:schemeClr val="tx1">
+          <a:lumMod val="15000"/>
+          <a:lumOff val="85000"/>
+        </a:schemeClr>
+      </a:solidFill>
+      <a:round/>
+    </a:ln>
+    <a:effectLst/>
+  </c:spPr>
+  <c:txPr>
+    <a:bodyPr/>
+    <a:lstStyle/>
+    <a:p>
+      <a:pPr>
+        <a:defRPr/>
+      </a:pPr>
+      <a:endParaRPr lang="en-US"/>
+    </a:p>
+  </c:txPr>
+  <c:externalData r:id="rId3">
+    <c:autoUpdate val="0"/>
+  </c:externalData>
+</c:chartSpace>
+</file>
+
+<file path=word/charts/colors1.xml><?xml version="1.0" encoding="utf-8"?>
+<cs:colorStyle xmlns:cs="http://schemas.microsoft.com/office/drawing/2012/chartStyle" xmlns:a="http://schemas.openxmlformats.org/drawingml/2006/main" meth="cycle" id="10">
+  <a:schemeClr val="accent1"/>
+  <a:schemeClr val="accent2"/>
+  <a:schemeClr val="accent3"/>
+  <a:schemeClr val="accent4"/>
+  <a:schemeClr val="accent5"/>
+  <a:schemeClr val="accent6"/>
+  <cs:variation/>
+  <cs:variation>
+    <a:lumMod val="60000"/>
+  </cs:variation>
+  <cs:variation>
+    <a:lumMod val="80000"/>
+    <a:lumOff val="20000"/>
+  </cs:variation>
+  <cs:variation>
+    <a:lumMod val="80000"/>
+  </cs:variation>
+  <cs:variation>
+    <a:lumMod val="60000"/>
+    <a:lumOff val="40000"/>
+  </cs:variation>
+  <cs:variation>
+    <a:lumMod val="50000"/>
+  </cs:variation>
+  <cs:variation>
+    <a:lumMod val="70000"/>
+    <a:lumOff val="30000"/>
+  </cs:variation>
+  <cs:variation>
+    <a:lumMod val="70000"/>
+  </cs:variation>
+  <cs:variation>
+    <a:lumMod val="50000"/>
+    <a:lumOff val="50000"/>
+  </cs:variation>
+</cs:colorStyle>
+</file>
+
+<file path=word/charts/style1.xml><?xml version="1.0" encoding="utf-8"?>
+<cs:chartStyle xmlns:cs="http://schemas.microsoft.com/office/drawing/2012/chartStyle" xmlns:a="http://schemas.openxmlformats.org/drawingml/2006/main" id="240">
+  <cs:axisTitle>
+    <cs:lnRef idx="0"/>
+    <cs:fillRef idx="0"/>
+    <cs:effectRef idx="0"/>
+    <cs:fontRef idx="minor">
+      <a:schemeClr val="tx1">
+        <a:lumMod val="65000"/>
+        <a:lumOff val="35000"/>
+      </a:schemeClr>
+    </cs:fontRef>
+    <cs:defRPr sz="1000" kern="1200"/>
+  </cs:axisTitle>
+  <cs:categoryAxis>
+    <cs:lnRef idx="0"/>
+    <cs:fillRef idx="0"/>
+    <cs:effectRef idx="0"/>
+    <cs:fontRef idx="minor">
+      <a:schemeClr val="tx1">
+        <a:lumMod val="65000"/>
+        <a:lumOff val="35000"/>
+      </a:schemeClr>
+    </cs:fontRef>
+    <cs:spPr>
+      <a:ln w="9525" cap="flat" cmpd="sng" algn="ctr">
+        <a:solidFill>
+          <a:schemeClr val="tx1">
+            <a:lumMod val="25000"/>
+            <a:lumOff val="75000"/>
+          </a:schemeClr>
+        </a:solidFill>
+        <a:round/>
+      </a:ln>
+    </cs:spPr>
+    <cs:defRPr sz="900" kern="1200"/>
+  </cs:categoryAxis>
+  <cs:chartArea mods="allowNoFillOverride allowNoLineOverride">
+    <cs:lnRef idx="0"/>
+    <cs:fillRef idx="0"/>
+    <cs:effectRef idx="0"/>
+    <cs:fontRef idx="minor">
+      <a:schemeClr val="tx1"/>
+    </cs:fontRef>
+    <cs:spPr>
+      <a:solidFill>
+        <a:schemeClr val="bg1"/>
+      </a:solidFill>
+      <a:ln w="9525" cap="flat" cmpd="sng" algn="ctr">
+        <a:solidFill>
+          <a:schemeClr val="tx1">
+            <a:lumMod val="15000"/>
+            <a:lumOff val="85000"/>
+          </a:schemeClr>
+        </a:solidFill>
+        <a:round/>
+      </a:ln>
+    </cs:spPr>
+    <cs:defRPr sz="1000" kern="1200"/>
+  </cs:chartArea>
+  <cs:dataLabel>
+    <cs:lnRef idx="0"/>
+    <cs:fillRef idx="0"/>
+    <cs:effectRef idx="0"/>
+    <cs:fontRef idx="minor">
+      <a:schemeClr val="tx1">
+        <a:lumMod val="75000"/>
+        <a:lumOff val="25000"/>
+      </a:schemeClr>
+    </cs:fontRef>
+    <cs:defRPr sz="900" kern="1200"/>
+  </cs:dataLabel>
+  <cs:dataLabelCallout>
+    <cs:lnRef idx="0"/>
+    <cs:fillRef idx="0"/>
+    <cs:effectRef idx="0"/>
+    <cs:fontRef idx="minor">
+      <a:schemeClr val="dk1">
+        <a:lumMod val="65000"/>
+        <a:lumOff val="35000"/>
+      </a:schemeClr>
+    </cs:fontRef>
+    <cs:spPr>
+      <a:solidFill>
+        <a:schemeClr val="lt1"/>
+      </a:solidFill>
+      <a:ln>
+        <a:solidFill>
+          <a:schemeClr val="dk1">
+            <a:lumMod val="25000"/>
+            <a:lumOff val="75000"/>
+          </a:schemeClr>
+        </a:solidFill>
+      </a:ln>
+    </cs:spPr>
+    <cs:defRPr sz="900" kern="1200"/>
+    <cs:bodyPr rot="0" spcFirstLastPara="1" vertOverflow="clip" horzOverflow="clip" vert="horz" wrap="square" lIns="36576" tIns="18288" rIns="36576" bIns="18288" anchor="ctr" anchorCtr="1">
+      <a:spAutoFit/>
+    </cs:bodyPr>
+  </cs:dataLabelCallout>
+  <cs:dataPoint>
+    <cs:lnRef idx="0"/>
+    <cs:fillRef idx="1">
+      <cs:styleClr val="auto"/>
+    </cs:fillRef>
+    <cs:effectRef idx="0"/>
+    <cs:fontRef idx="minor">
+      <a:schemeClr val="tx1"/>
+    </cs:fontRef>
+  </cs:dataPoint>
+  <cs:dataPoint3D>
+    <cs:lnRef idx="0"/>
+    <cs:fillRef idx="1">
+      <cs:styleClr val="auto"/>
+    </cs:fillRef>
+    <cs:effectRef idx="0"/>
+    <cs:fontRef idx="minor">
+      <a:schemeClr val="tx1"/>
+    </cs:fontRef>
+  </cs:dataPoint3D>
+  <cs:dataPointLine>
+    <cs:lnRef idx="0">
+      <cs:styleClr val="auto"/>
+    </cs:lnRef>
+    <cs:fillRef idx="1"/>
+    <cs:effectRef idx="0"/>
+    <cs:fontRef idx="minor">
+      <a:schemeClr val="tx1"/>
+    </cs:fontRef>
+    <cs:spPr>
+      <a:ln w="19050" cap="rnd">
+        <a:solidFill>
+          <a:schemeClr val="phClr"/>
+        </a:solidFill>
+        <a:round/>
+      </a:ln>
+    </cs:spPr>
+  </cs:dataPointLine>
+  <cs:dataPointMarker>
+    <cs:lnRef idx="0">
+      <cs:styleClr val="auto"/>
+    </cs:lnRef>
+    <cs:fillRef idx="1">
+      <cs:styleClr val="auto"/>
+    </cs:fillRef>
+    <cs:effectRef idx="0"/>
+    <cs:fontRef idx="minor">
+      <a:schemeClr val="tx1"/>
+    </cs:fontRef>
+    <cs:spPr>
+      <a:ln w="9525">
+        <a:solidFill>
+          <a:schemeClr val="phClr"/>
+        </a:solidFill>
+      </a:ln>
+    </cs:spPr>
+  </cs:dataPointMarker>
+  <cs:dataPointMarkerLayout symbol="circle" size="5"/>
+  <cs:dataPointWireframe>
+    <cs:lnRef idx="0">
+      <cs:styleClr val="auto"/>
+    </cs:lnRef>
+    <cs:fillRef idx="0"/>
+    <cs:effectRef idx="0"/>
+    <cs:fontRef idx="minor">
+      <a:schemeClr val="dk1"/>
+    </cs:fontRef>
+    <cs:spPr>
+      <a:ln w="9525" cap="rnd">
+        <a:solidFill>
+          <a:schemeClr val="phClr"/>
+        </a:solidFill>
+        <a:round/>
+      </a:ln>
+    </cs:spPr>
+  </cs:dataPointWireframe>
+  <cs:dataTable>
+    <cs:lnRef idx="0"/>
+    <cs:fillRef idx="0"/>
+    <cs:effectRef idx="0"/>
+    <cs:fontRef idx="minor">
+      <a:schemeClr val="tx1">
+        <a:lumMod val="65000"/>
+        <a:lumOff val="35000"/>
+      </a:schemeClr>
+    </cs:fontRef>
+    <cs:spPr>
+      <a:noFill/>
+      <a:ln w="9525" cap="flat" cmpd="sng" algn="ctr">
+        <a:solidFill>
+          <a:schemeClr val="tx1">
+            <a:lumMod val="15000"/>
+            <a:lumOff val="85000"/>
+          </a:schemeClr>
+        </a:solidFill>
+        <a:round/>
+      </a:ln>
+    </cs:spPr>
+    <cs:defRPr sz="900" kern="1200"/>
+  </cs:dataTable>
+  <cs:downBar>
+    <cs:lnRef idx="0"/>
+    <cs:fillRef idx="0"/>
+    <cs:effectRef idx="0"/>
+    <cs:fontRef idx="minor">
+      <a:schemeClr val="tx1"/>
+    </cs:fontRef>
+    <cs:spPr>
+      <a:solidFill>
+        <a:schemeClr val="dk1">
+          <a:lumMod val="75000"/>
+          <a:lumOff val="25000"/>
+        </a:schemeClr>
+      </a:solidFill>
+      <a:ln w="9525" cap="flat" cmpd="sng" algn="ctr">
+        <a:solidFill>
+          <a:schemeClr val="tx1">
+            <a:lumMod val="65000"/>
+            <a:lumOff val="35000"/>
+          </a:schemeClr>
+        </a:solidFill>
+        <a:round/>
+      </a:ln>
+    </cs:spPr>
+  </cs:downBar>
+  <cs:dropLine>
+    <cs:lnRef idx="0"/>
+    <cs:fillRef idx="0"/>
+    <cs:effectRef idx="0"/>
+    <cs:fontRef idx="minor">
+      <a:schemeClr val="tx1"/>
+    </cs:fontRef>
+    <cs:spPr>
+      <a:ln w="9525" cap="flat" cmpd="sng" algn="ctr">
+        <a:solidFill>
+          <a:schemeClr val="tx1">
+            <a:lumMod val="35000"/>
+            <a:lumOff val="65000"/>
+          </a:schemeClr>
+        </a:solidFill>
+        <a:round/>
+      </a:ln>
+    </cs:spPr>
+  </cs:dropLine>
+  <cs:errorBar>
+    <cs:lnRef idx="0"/>
+    <cs:fillRef idx="0"/>
+    <cs:effectRef idx="0"/>
+    <cs:fontRef idx="minor">
+      <a:schemeClr val="tx1"/>
+    </cs:fontRef>
+    <cs:spPr>
+      <a:ln w="9525" cap="flat" cmpd="sng" algn="ctr">
+        <a:solidFill>
+          <a:schemeClr val="tx1">
+            <a:lumMod val="65000"/>
+            <a:lumOff val="35000"/>
+          </a:schemeClr>
+        </a:solidFill>
+        <a:round/>
+      </a:ln>
+    </cs:spPr>
+  </cs:errorBar>
+  <cs:floor>
+    <cs:lnRef idx="0"/>
+    <cs:fillRef idx="0"/>
+    <cs:effectRef idx="0"/>
+    <cs:fontRef idx="minor">
+      <a:schemeClr val="tx1"/>
+    </cs:fontRef>
+    <cs:spPr>
+      <a:noFill/>
+      <a:ln>
+        <a:noFill/>
+      </a:ln>
+    </cs:spPr>
+  </cs:floor>
+  <cs:gridlineMajor>
+    <cs:lnRef idx="0"/>
+    <cs:fillRef idx="0"/>
+    <cs:effectRef idx="0"/>
+    <cs:fontRef idx="minor">
+      <a:schemeClr val="tx1"/>
+    </cs:fontRef>
+    <cs:spPr>
+      <a:ln w="9525" cap="flat" cmpd="sng" algn="ctr">
+        <a:solidFill>
+          <a:schemeClr val="tx1">
+            <a:lumMod val="15000"/>
+            <a:lumOff val="85000"/>
+          </a:schemeClr>
+        </a:solidFill>
+        <a:round/>
+      </a:ln>
+    </cs:spPr>
+  </cs:gridlineMajor>
+  <cs:gridlineMinor>
+    <cs:lnRef idx="0"/>
+    <cs:fillRef idx="0"/>
+    <cs:effectRef idx="0"/>
+    <cs:fontRef idx="minor">
+      <a:schemeClr val="tx1"/>
+    </cs:fontRef>
+    <cs:spPr>
+      <a:ln w="9525" cap="flat" cmpd="sng" algn="ctr">
+        <a:solidFill>
+          <a:schemeClr val="tx1">
+            <a:lumMod val="5000"/>
+            <a:lumOff val="95000"/>
+          </a:schemeClr>
+        </a:solidFill>
+        <a:round/>
+      </a:ln>
+    </cs:spPr>
+  </cs:gridlineMinor>
+  <cs:hiLoLine>
+    <cs:lnRef idx="0"/>
+    <cs:fillRef idx="0"/>
+    <cs:effectRef idx="0"/>
+    <cs:fontRef idx="minor">
+      <a:schemeClr val="tx1"/>
+    </cs:fontRef>
+    <cs:spPr>
+      <a:ln w="9525" cap="flat" cmpd="sng" algn="ctr">
+        <a:solidFill>
+          <a:schemeClr val="tx1">
+            <a:lumMod val="50000"/>
+            <a:lumOff val="50000"/>
+          </a:schemeClr>
+        </a:solidFill>
+        <a:round/>
+      </a:ln>
+    </cs:spPr>
+  </cs:hiLoLine>
+  <cs:leaderLine>
+    <cs:lnRef idx="0"/>
+    <cs:fillRef idx="0"/>
+    <cs:effectRef idx="0"/>
+    <cs:fontRef idx="minor">
+      <a:schemeClr val="tx1"/>
+    </cs:fontRef>
+    <cs:spPr>
+      <a:ln w="9525" cap="flat" cmpd="sng" algn="ctr">
+        <a:solidFill>
+          <a:schemeClr val="tx1">
+            <a:lumMod val="35000"/>
+            <a:lumOff val="65000"/>
+          </a:schemeClr>
+        </a:solidFill>
+        <a:round/>
+      </a:ln>
+    </cs:spPr>
+  </cs:leaderLine>
+  <cs:legend>
+    <cs:lnRef idx="0"/>
+    <cs:fillRef idx="0"/>
+    <cs:effectRef idx="0"/>
+    <cs:fontRef idx="minor">
+      <a:schemeClr val="tx1">
+        <a:lumMod val="65000"/>
+        <a:lumOff val="35000"/>
+      </a:schemeClr>
+    </cs:fontRef>
+    <cs:defRPr sz="900" kern="1200"/>
+  </cs:legend>
+  <cs:plotArea mods="allowNoFillOverride allowNoLineOverride">
+    <cs:lnRef idx="0"/>
+    <cs:fillRef idx="0"/>
+    <cs:effectRef idx="0"/>
+    <cs:fontRef idx="minor">
+      <a:schemeClr val="tx1"/>
+    </cs:fontRef>
+  </cs:plotArea>
+  <cs:plotArea3D mods="allowNoFillOverride allowNoLineOverride">
+    <cs:lnRef idx="0"/>
+    <cs:fillRef idx="0"/>
+    <cs:effectRef idx="0"/>
+    <cs:fontRef idx="minor">
+      <a:schemeClr val="tx1"/>
+    </cs:fontRef>
+  </cs:plotArea3D>
+  <cs:seriesAxis>
+    <cs:lnRef idx="0"/>
+    <cs:fillRef idx="0"/>
+    <cs:effectRef idx="0"/>
+    <cs:fontRef idx="minor">
+      <a:schemeClr val="tx1">
+        <a:lumMod val="65000"/>
+        <a:lumOff val="35000"/>
+      </a:schemeClr>
+    </cs:fontRef>
+    <cs:defRPr sz="900" kern="1200"/>
+  </cs:seriesAxis>
+  <cs:seriesLine>
+    <cs:lnRef idx="0"/>
+    <cs:fillRef idx="0"/>
+    <cs:effectRef idx="0"/>
+    <cs:fontRef idx="minor">
+      <a:schemeClr val="tx1"/>
+    </cs:fontRef>
+    <cs:spPr>
+      <a:ln w="9525" cap="flat" cmpd="sng" algn="ctr">
+        <a:solidFill>
+          <a:schemeClr val="tx1">
+            <a:lumMod val="35000"/>
+            <a:lumOff val="65000"/>
+          </a:schemeClr>
+        </a:solidFill>
+        <a:round/>
+      </a:ln>
+    </cs:spPr>
+  </cs:seriesLine>
+  <cs:title>
+    <cs:lnRef idx="0"/>
+    <cs:fillRef idx="0"/>
+    <cs:effectRef idx="0"/>
+    <cs:fontRef idx="minor">
+      <a:schemeClr val="tx1">
+        <a:lumMod val="65000"/>
+        <a:lumOff val="35000"/>
+      </a:schemeClr>
+    </cs:fontRef>
+    <cs:defRPr sz="1400" b="0" kern="1200" spc="0" baseline="0"/>
+  </cs:title>
+  <cs:trendline>
+    <cs:lnRef idx="0">
+      <cs:styleClr val="auto"/>
+    </cs:lnRef>
+    <cs:fillRef idx="0"/>
+    <cs:effectRef idx="0"/>
+    <cs:fontRef idx="minor">
+      <a:schemeClr val="tx1"/>
+    </cs:fontRef>
+    <cs:spPr>
+      <a:ln w="19050" cap="rnd">
+        <a:solidFill>
+          <a:schemeClr val="phClr"/>
+        </a:solidFill>
+        <a:prstDash val="sysDot"/>
+      </a:ln>
+    </cs:spPr>
+  </cs:trendline>
+  <cs:trendlineLabel>
+    <cs:lnRef idx="0"/>
+    <cs:fillRef idx="0"/>
+    <cs:effectRef idx="0"/>
+    <cs:fontRef idx="minor">
+      <a:schemeClr val="tx1">
+        <a:lumMod val="65000"/>
+        <a:lumOff val="35000"/>
+      </a:schemeClr>
+    </cs:fontRef>
+    <cs:defRPr sz="900" kern="1200"/>
+  </cs:trendlineLabel>
+  <cs:upBar>
+    <cs:lnRef idx="0"/>
+    <cs:fillRef idx="0"/>
+    <cs:effectRef idx="0"/>
+    <cs:fontRef idx="minor">
+      <a:schemeClr val="tx1"/>
+    </cs:fontRef>
+    <cs:spPr>
+      <a:solidFill>
+        <a:schemeClr val="lt1"/>
+      </a:solidFill>
+      <a:ln w="9525" cap="flat" cmpd="sng" algn="ctr">
+        <a:solidFill>
+          <a:schemeClr val="tx1">
+            <a:lumMod val="65000"/>
+            <a:lumOff val="35000"/>
+          </a:schemeClr>
+        </a:solidFill>
+        <a:round/>
+      </a:ln>
+    </cs:spPr>
+  </cs:upBar>
+  <cs:valueAxis>
+    <cs:lnRef idx="0"/>
+    <cs:fillRef idx="0"/>
+    <cs:effectRef idx="0"/>
+    <cs:fontRef idx="minor">
+      <a:schemeClr val="tx1">
+        <a:lumMod val="65000"/>
+        <a:lumOff val="35000"/>
+      </a:schemeClr>
+    </cs:fontRef>
+    <cs:spPr>
+      <a:ln w="9525" cap="flat" cmpd="sng" algn="ctr">
+        <a:solidFill>
+          <a:schemeClr val="tx1">
+            <a:lumMod val="25000"/>
+            <a:lumOff val="75000"/>
+          </a:schemeClr>
+        </a:solidFill>
+        <a:round/>
+      </a:ln>
+    </cs:spPr>
+    <cs:defRPr sz="900" kern="1200"/>
+  </cs:valueAxis>
+  <cs:wall>
+    <cs:lnRef idx="0"/>
+    <cs:fillRef idx="0"/>
+    <cs:effectRef idx="0"/>
+    <cs:fontRef idx="minor">
+      <a:schemeClr val="tx1"/>
+    </cs:fontRef>
+    <cs:spPr>
+      <a:noFill/>
+      <a:ln>
+        <a:noFill/>
+      </a:ln>
+    </cs:spPr>
+  </cs:wall>
+</cs:chartStyle>
+</file>
+
 <file path=word/theme/theme1.xml><?xml version="1.0" encoding="utf-8"?>
 <a:theme xmlns:a="http://schemas.openxmlformats.org/drawingml/2006/main" name="Office Theme">
   <a:themeElements>

</xml_diff>

<commit_message>
Fixed hn function for black
</commit_message>
<xml_diff>
--- a/A1/A1_Report_JeremyPiperni.docx
+++ b/A1/A1_Report_JeremyPiperni.docx
@@ -1635,7 +1635,7 @@
           <w:szCs w:val="24"/>
           <w:lang w:val="en-US"/>
         </w:rPr>
-        <w:t xml:space="preserve"> behind this is that </w:t>
+        <w:t xml:space="preserve"> behind this is that playing the middle of the board is more beneficial as it </w:t>
       </w:r>
       <w:proofErr w:type="gramStart"/>
       <w:r>
@@ -1644,7 +1644,7 @@
           <w:szCs w:val="24"/>
           <w:lang w:val="en-US"/>
         </w:rPr>
-        <w:t>playing</w:t>
+        <w:t>opens up</w:t>
       </w:r>
       <w:proofErr w:type="gramEnd"/>
       <w:r>
@@ -1653,7 +1653,280 @@
           <w:szCs w:val="24"/>
           <w:lang w:val="en-US"/>
         </w:rPr>
-        <w:t xml:space="preserve"> the middle of the board is more beneficial as it </w:t>
+        <w:t xml:space="preserve"> the possibility for more runs. For the heuristic function, I’ve only tweaked it slightly to the following</w:t>
+      </w:r>
+    </w:p>
+    <w:p>
+      <w:pPr>
+        <w:spacing w:line="240" w:lineRule="auto"/>
+        <w:rPr>
+          <w:b/>
+          <w:bCs/>
+          <w:sz w:val="24"/>
+          <w:szCs w:val="24"/>
+          <w:lang w:val="en-US"/>
+        </w:rPr>
+      </w:pPr>
+      <w:r>
+        <w:rPr>
+          <w:b/>
+          <w:bCs/>
+          <w:sz w:val="24"/>
+          <w:szCs w:val="24"/>
+          <w:lang w:val="en-US"/>
+        </w:rPr>
+        <w:t>Heuristic Function when playing White</w:t>
+      </w:r>
+      <w:r>
+        <w:rPr>
+          <w:b/>
+          <w:bCs/>
+          <w:sz w:val="24"/>
+          <w:szCs w:val="24"/>
+          <w:lang w:val="en-US"/>
+        </w:rPr>
+        <w:t xml:space="preserve"> (w: white)</w:t>
+      </w:r>
+      <w:r>
+        <w:rPr>
+          <w:b/>
+          <w:bCs/>
+          <w:sz w:val="24"/>
+          <w:szCs w:val="24"/>
+          <w:lang w:val="en-US"/>
+        </w:rPr>
+        <w:t>:</w:t>
+      </w:r>
+    </w:p>
+    <w:p>
+      <w:pPr>
+        <w:spacing w:line="240" w:lineRule="auto"/>
+        <w:rPr>
+          <w:sz w:val="24"/>
+          <w:szCs w:val="24"/>
+          <w:lang w:val="en-US"/>
+        </w:rPr>
+      </w:pPr>
+      <w:r>
+        <w:rPr>
+          <w:sz w:val="24"/>
+          <w:szCs w:val="24"/>
+          <w:lang w:val="en-US"/>
+        </w:rPr>
+        <w:t>H(n) = (</w:t>
+      </w:r>
+      <w:r>
+        <w:rPr>
+          <w:sz w:val="24"/>
+          <w:szCs w:val="24"/>
+          <w:lang w:val="en-US"/>
+        </w:rPr>
+        <w:t>3</w:t>
+      </w:r>
+      <w:r>
+        <w:rPr>
+          <w:sz w:val="24"/>
+          <w:szCs w:val="24"/>
+          <w:lang w:val="en-US"/>
+        </w:rPr>
+        <w:t xml:space="preserve"> * w runs of three</w:t>
+      </w:r>
+      <w:r>
+        <w:rPr>
+          <w:sz w:val="24"/>
+          <w:szCs w:val="24"/>
+          <w:lang w:val="en-US"/>
+        </w:rPr>
+        <w:t>)</w:t>
+      </w:r>
+      <w:r>
+        <w:rPr>
+          <w:sz w:val="24"/>
+          <w:szCs w:val="24"/>
+          <w:lang w:val="en-US"/>
+        </w:rPr>
+        <w:t xml:space="preserve"> </w:t>
+      </w:r>
+      <w:r>
+        <w:rPr>
+          <w:sz w:val="24"/>
+          <w:szCs w:val="24"/>
+          <w:lang w:val="en-US"/>
+        </w:rPr>
+        <w:t>+ (w runs of horizontal twos) + (w runs of twos)</w:t>
+      </w:r>
+    </w:p>
+    <w:p>
+      <w:pPr>
+        <w:spacing w:line="240" w:lineRule="auto"/>
+        <w:rPr>
+          <w:b/>
+          <w:bCs/>
+          <w:sz w:val="24"/>
+          <w:szCs w:val="24"/>
+          <w:lang w:val="en-US"/>
+        </w:rPr>
+      </w:pPr>
+      <w:r>
+        <w:rPr>
+          <w:b/>
+          <w:bCs/>
+          <w:sz w:val="24"/>
+          <w:szCs w:val="24"/>
+          <w:lang w:val="en-US"/>
+        </w:rPr>
+        <w:t>Heuristic Function when playing Black (w: white, b: black):</w:t>
+      </w:r>
+    </w:p>
+    <w:p>
+      <w:pPr>
+        <w:spacing w:line="240" w:lineRule="auto"/>
+        <w:rPr>
+          <w:sz w:val="24"/>
+          <w:szCs w:val="24"/>
+          <w:lang w:val="en-US"/>
+        </w:rPr>
+      </w:pPr>
+      <w:r>
+        <w:rPr>
+          <w:sz w:val="24"/>
+          <w:szCs w:val="24"/>
+          <w:lang w:val="en-US"/>
+        </w:rPr>
+        <w:t xml:space="preserve">H(n) = (3 * </w:t>
+      </w:r>
+      <w:r>
+        <w:rPr>
+          <w:sz w:val="24"/>
+          <w:szCs w:val="24"/>
+          <w:lang w:val="en-US"/>
+        </w:rPr>
+        <w:t>b</w:t>
+      </w:r>
+      <w:r>
+        <w:rPr>
+          <w:sz w:val="24"/>
+          <w:szCs w:val="24"/>
+          <w:lang w:val="en-US"/>
+        </w:rPr>
+        <w:t xml:space="preserve"> runs of three) + (</w:t>
+      </w:r>
+      <w:r>
+        <w:rPr>
+          <w:sz w:val="24"/>
+          <w:szCs w:val="24"/>
+          <w:lang w:val="en-US"/>
+        </w:rPr>
+        <w:t>b</w:t>
+      </w:r>
+      <w:r>
+        <w:rPr>
+          <w:sz w:val="24"/>
+          <w:szCs w:val="24"/>
+          <w:lang w:val="en-US"/>
+        </w:rPr>
+        <w:t xml:space="preserve"> runs of horizontal twos) + (</w:t>
+      </w:r>
+      <w:r>
+        <w:rPr>
+          <w:sz w:val="24"/>
+          <w:szCs w:val="24"/>
+          <w:lang w:val="en-US"/>
+        </w:rPr>
+        <w:t>b</w:t>
+      </w:r>
+      <w:r>
+        <w:rPr>
+          <w:sz w:val="24"/>
+          <w:szCs w:val="24"/>
+          <w:lang w:val="en-US"/>
+        </w:rPr>
+        <w:t xml:space="preserve"> runs of twos)</w:t>
+      </w:r>
+      <w:r>
+        <w:rPr>
+          <w:sz w:val="24"/>
+          <w:szCs w:val="24"/>
+          <w:lang w:val="en-US"/>
+        </w:rPr>
+        <w:t xml:space="preserve"> – (3 * w runs of three)</w:t>
+      </w:r>
+    </w:p>
+    <w:p>
+      <w:pPr>
+        <w:spacing w:line="240" w:lineRule="auto"/>
+        <w:rPr>
+          <w:sz w:val="24"/>
+          <w:szCs w:val="24"/>
+          <w:lang w:val="en-US"/>
+        </w:rPr>
+      </w:pPr>
+    </w:p>
+    <w:p>
+      <w:pPr>
+        <w:spacing w:line="480" w:lineRule="auto"/>
+        <w:rPr>
+          <w:sz w:val="24"/>
+          <w:szCs w:val="24"/>
+          <w:lang w:val="en-US"/>
+        </w:rPr>
+      </w:pPr>
+      <w:r>
+        <w:rPr>
+          <w:sz w:val="24"/>
+          <w:szCs w:val="24"/>
+          <w:lang w:val="en-US"/>
+        </w:rPr>
+        <w:t>This is an improvement over the original heuristic function as it gives more value to runs of three than runs of two.</w:t>
+      </w:r>
+      <w:r>
+        <w:rPr>
+          <w:sz w:val="24"/>
+          <w:szCs w:val="24"/>
+          <w:lang w:val="en-US"/>
+        </w:rPr>
+        <w:t xml:space="preserve"> </w:t>
+      </w:r>
+      <w:r>
+        <w:rPr>
+          <w:sz w:val="24"/>
+          <w:szCs w:val="24"/>
+          <w:lang w:val="en-US"/>
+        </w:rPr>
+        <w:t>It also adds value to horizontal runs of two as they can be utilized for sliding and can block the other players from sliding. More notably, we aren’t keeping track of the other players’ runs of twos or threes</w:t>
+      </w:r>
+      <w:r>
+        <w:rPr>
+          <w:sz w:val="24"/>
+          <w:szCs w:val="24"/>
+          <w:lang w:val="en-US"/>
+        </w:rPr>
+        <w:t xml:space="preserve"> when playing white</w:t>
+      </w:r>
+      <w:r>
+        <w:rPr>
+          <w:sz w:val="24"/>
+          <w:szCs w:val="24"/>
+          <w:lang w:val="en-US"/>
+        </w:rPr>
+        <w:t>. The reasoning for this is that we are already going to block runs if we know it’ll lead to a win for the other player because of our minimax algorithm.</w:t>
+      </w:r>
+      <w:r>
+        <w:rPr>
+          <w:sz w:val="24"/>
+          <w:szCs w:val="24"/>
+          <w:lang w:val="en-US"/>
+        </w:rPr>
+        <w:t xml:space="preserve"> White can also always win if it plays perfectly, so we should focus on offense. For black we must focus more on defense and try to pounce on white if </w:t>
+      </w:r>
+      <w:r>
+        <w:rPr>
+          <w:sz w:val="24"/>
+          <w:szCs w:val="24"/>
+          <w:lang w:val="en-US"/>
+        </w:rPr>
+        <w:lastRenderedPageBreak/>
+        <w:t xml:space="preserve">they make a mistake. </w:t>
       </w:r>
       <w:proofErr w:type="gramStart"/>
       <w:r>
@@ -1662,7 +1935,7 @@
           <w:szCs w:val="24"/>
           <w:lang w:val="en-US"/>
         </w:rPr>
-        <w:t>opens up</w:t>
+        <w:t>So</w:t>
       </w:r>
       <w:proofErr w:type="gramEnd"/>
       <w:r>
@@ -1671,7 +1944,7 @@
           <w:szCs w:val="24"/>
           <w:lang w:val="en-US"/>
         </w:rPr>
-        <w:t xml:space="preserve"> the possibility for more runs. For the heuristic function, I’ve only tweaked it slightly to the following (if playing white: (white = w)</w:t>
+        <w:t xml:space="preserve"> we have an extra term in the heuristic function to try to minimize white from creating runs of threes.</w:t>
       </w:r>
     </w:p>
     <w:p>
@@ -1683,92 +1956,11 @@
           <w:lang w:val="en-US"/>
         </w:rPr>
       </w:pPr>
-      <w:r>
-        <w:rPr>
-          <w:sz w:val="24"/>
-          <w:szCs w:val="24"/>
-          <w:lang w:val="en-US"/>
-        </w:rPr>
-        <w:t>H(n) = (</w:t>
-      </w:r>
-      <w:r>
-        <w:rPr>
-          <w:sz w:val="24"/>
-          <w:szCs w:val="24"/>
-          <w:lang w:val="en-US"/>
-        </w:rPr>
-        <w:t>3</w:t>
-      </w:r>
-      <w:r>
-        <w:rPr>
-          <w:sz w:val="24"/>
-          <w:szCs w:val="24"/>
-          <w:lang w:val="en-US"/>
-        </w:rPr>
-        <w:t xml:space="preserve"> * w runs of three</w:t>
-      </w:r>
-      <w:r>
-        <w:rPr>
-          <w:sz w:val="24"/>
-          <w:szCs w:val="24"/>
-          <w:lang w:val="en-US"/>
-        </w:rPr>
-        <w:t>)</w:t>
-      </w:r>
-      <w:r>
-        <w:rPr>
-          <w:sz w:val="24"/>
-          <w:szCs w:val="24"/>
-          <w:lang w:val="en-US"/>
-        </w:rPr>
-        <w:t xml:space="preserve"> </w:t>
-      </w:r>
-      <w:r>
-        <w:rPr>
-          <w:sz w:val="24"/>
-          <w:szCs w:val="24"/>
-          <w:lang w:val="en-US"/>
-        </w:rPr>
-        <w:t>+ (w runs of horizontal twos) + (w runs of twos)</w:t>
-      </w:r>
     </w:p>
     <w:p>
       <w:pPr>
         <w:spacing w:line="480" w:lineRule="auto"/>
-        <w:rPr>
-          <w:sz w:val="24"/>
-          <w:szCs w:val="24"/>
-          <w:lang w:val="en-US"/>
-        </w:rPr>
-      </w:pPr>
-      <w:r>
-        <w:rPr>
-          <w:sz w:val="24"/>
-          <w:szCs w:val="24"/>
-          <w:lang w:val="en-US"/>
-        </w:rPr>
-        <w:t>This is an improvement over the original heuristic function as it gives more value to runs of three than runs of two.</w:t>
-      </w:r>
-      <w:r>
-        <w:rPr>
-          <w:sz w:val="24"/>
-          <w:szCs w:val="24"/>
-          <w:lang w:val="en-US"/>
-        </w:rPr>
-        <w:t xml:space="preserve"> </w:t>
-      </w:r>
-      <w:r>
-        <w:rPr>
-          <w:sz w:val="24"/>
-          <w:szCs w:val="24"/>
-          <w:lang w:val="en-US"/>
-        </w:rPr>
-        <w:t>It also adds value to horizontal runs of two as they can be utilized for sliding and can block the other players from sliding. More notably, we aren’t keeping track of the other players’ runs of twos or threes. The reasoning for this is that we are already going to block runs if we know it’ll lead to a win for the other player because of our minimax algorithm.</w:t>
-      </w:r>
-    </w:p>
-    <w:p>
-      <w:pPr>
-        <w:spacing w:line="480" w:lineRule="auto"/>
+        <w:ind w:firstLine="720"/>
         <w:rPr>
           <w:sz w:val="24"/>
           <w:szCs w:val="24"/>
@@ -1819,7 +2011,6 @@
                 <w:szCs w:val="24"/>
                 <w:lang w:val="en-US"/>
               </w:rPr>
-              <w:lastRenderedPageBreak/>
               <w:t>Depth Cutoff</w:t>
             </w:r>
           </w:p>
@@ -1874,17 +2065,7 @@
                 <w:szCs w:val="24"/>
                 <w:lang w:val="en-US"/>
               </w:rPr>
-              <w:t xml:space="preserve">New Heuristic Function </w:t>
-            </w:r>
-            <w:r>
-              <w:rPr>
-                <w:b/>
-                <w:bCs/>
-                <w:sz w:val="24"/>
-                <w:szCs w:val="24"/>
-                <w:lang w:val="en-US"/>
-              </w:rPr>
-              <w:t>Avg States Visited (First 10 moves)</w:t>
+              <w:t>New Heuristic Function Avg States Visited (First 10 moves)</w:t>
             </w:r>
           </w:p>
         </w:tc>
@@ -2280,7 +2461,16 @@
           <w:szCs w:val="24"/>
           <w:lang w:val="en-US"/>
         </w:rPr>
-        <w:t xml:space="preserve"> more states does not matter if we can provide a better heuristic function (leads to more wins or faster wins). The following is a </w:t>
+        <w:t xml:space="preserve"> more states does not matter if we can provide a better heuristic </w:t>
+      </w:r>
+      <w:r>
+        <w:rPr>
+          <w:sz w:val="24"/>
+          <w:szCs w:val="24"/>
+          <w:lang w:val="en-US"/>
+        </w:rPr>
+        <w:lastRenderedPageBreak/>
+        <w:t xml:space="preserve">function (leads to more wins or faster wins). The following is a </w:t>
       </w:r>
       <w:r>
         <w:rPr>
@@ -2381,27 +2571,7 @@
                 <w:szCs w:val="24"/>
                 <w:lang w:val="en-US"/>
               </w:rPr>
-              <w:t>Moves required for white to win (</w:t>
-            </w:r>
-            <w:r>
-              <w:rPr>
-                <w:b/>
-                <w:bCs/>
-                <w:sz w:val="24"/>
-                <w:szCs w:val="24"/>
-                <w:lang w:val="en-US"/>
-              </w:rPr>
-              <w:t>new</w:t>
-            </w:r>
-            <w:r>
-              <w:rPr>
-                <w:b/>
-                <w:bCs/>
-                <w:sz w:val="24"/>
-                <w:szCs w:val="24"/>
-                <w:lang w:val="en-US"/>
-              </w:rPr>
-              <w:t xml:space="preserve"> heuristic)</w:t>
+              <w:t>Moves required for white to win (new heuristic)</w:t>
             </w:r>
           </w:p>
         </w:tc>
@@ -2728,7 +2898,6 @@
           <w:szCs w:val="24"/>
           <w:lang w:val="en-US"/>
         </w:rPr>
-        <w:lastRenderedPageBreak/>
         <w:tab/>
         <w:t xml:space="preserve">The old heuristic would lead to losses for white on depth cutoffs of 4 and 6, when theoretically white should never lose. </w:t>
       </w:r>
@@ -3050,6 +3219,7 @@
           <w:szCs w:val="24"/>
           <w:lang w:val="en-US"/>
         </w:rPr>
+        <w:lastRenderedPageBreak/>
         <w:t xml:space="preserve">White Move </w:t>
       </w:r>
       <w:r>
@@ -3320,7 +3490,1396 @@
           <w:szCs w:val="24"/>
           <w:lang w:val="en-US"/>
         </w:rPr>
+        <w:t>D 5</w:t>
+      </w:r>
+    </w:p>
+    <w:p>
+      <w:pPr>
+        <w:spacing w:line="240" w:lineRule="auto"/>
+        <w:rPr>
+          <w:sz w:val="24"/>
+          <w:szCs w:val="24"/>
+          <w:lang w:val="en-US"/>
+        </w:rPr>
+      </w:pPr>
+      <w:r>
+        <w:rPr>
+          <w:sz w:val="24"/>
+          <w:szCs w:val="24"/>
+          <w:lang w:val="en-US"/>
+        </w:rPr>
+        <w:t xml:space="preserve">White Move </w:t>
+      </w:r>
+      <w:r>
+        <w:rPr>
+          <w:sz w:val="24"/>
+          <w:szCs w:val="24"/>
+          <w:lang w:val="en-US"/>
+        </w:rPr>
+        <w:t>7</w:t>
+      </w:r>
+    </w:p>
+    <w:p>
+      <w:pPr>
+        <w:spacing w:line="240" w:lineRule="auto"/>
+        <w:rPr>
+          <w:sz w:val="24"/>
+          <w:szCs w:val="24"/>
+          <w:lang w:val="en-US"/>
+        </w:rPr>
+      </w:pPr>
+      <w:r>
+        <w:rPr>
+          <w:sz w:val="24"/>
+          <w:szCs w:val="24"/>
+          <w:lang w:val="en-US"/>
+        </w:rPr>
+        <w:t>D 1</w:t>
+      </w:r>
+    </w:p>
+    <w:p>
+      <w:pPr>
+        <w:spacing w:line="240" w:lineRule="auto"/>
+        <w:rPr>
+          <w:sz w:val="24"/>
+          <w:szCs w:val="24"/>
+          <w:lang w:val="en-US"/>
+        </w:rPr>
+      </w:pPr>
+      <w:r>
+        <w:rPr>
+          <w:sz w:val="24"/>
+          <w:szCs w:val="24"/>
+          <w:lang w:val="en-US"/>
+        </w:rPr>
+        <w:t xml:space="preserve">Black </w:t>
+      </w:r>
+      <w:r>
+        <w:rPr>
+          <w:sz w:val="24"/>
+          <w:szCs w:val="24"/>
+          <w:lang w:val="en-US"/>
+        </w:rPr>
+        <w:t xml:space="preserve">Move </w:t>
+      </w:r>
+      <w:r>
+        <w:rPr>
+          <w:sz w:val="24"/>
+          <w:szCs w:val="24"/>
+          <w:lang w:val="en-US"/>
+        </w:rPr>
+        <w:t>7</w:t>
+      </w:r>
+    </w:p>
+    <w:p>
+      <w:pPr>
+        <w:spacing w:line="240" w:lineRule="auto"/>
+        <w:rPr>
+          <w:sz w:val="24"/>
+          <w:szCs w:val="24"/>
+          <w:lang w:val="en-US"/>
+        </w:rPr>
+      </w:pPr>
+      <w:r>
+        <w:rPr>
+          <w:sz w:val="24"/>
+          <w:szCs w:val="24"/>
+          <w:lang w:val="en-US"/>
+        </w:rPr>
+        <w:t>D 3</w:t>
+      </w:r>
+    </w:p>
+    <w:p>
+      <w:pPr>
+        <w:spacing w:line="240" w:lineRule="auto"/>
+        <w:rPr>
+          <w:sz w:val="24"/>
+          <w:szCs w:val="24"/>
+          <w:lang w:val="en-US"/>
+        </w:rPr>
+      </w:pPr>
+      <w:r>
+        <w:rPr>
+          <w:sz w:val="24"/>
+          <w:szCs w:val="24"/>
+          <w:lang w:val="en-US"/>
+        </w:rPr>
+        <w:t xml:space="preserve">White Move </w:t>
+      </w:r>
+      <w:r>
+        <w:rPr>
+          <w:sz w:val="24"/>
+          <w:szCs w:val="24"/>
+          <w:lang w:val="en-US"/>
+        </w:rPr>
+        <w:t>8</w:t>
+      </w:r>
+    </w:p>
+    <w:p>
+      <w:pPr>
+        <w:spacing w:line="240" w:lineRule="auto"/>
+        <w:rPr>
+          <w:sz w:val="24"/>
+          <w:szCs w:val="24"/>
+          <w:lang w:val="en-US"/>
+        </w:rPr>
+      </w:pPr>
+      <w:r>
+        <w:rPr>
+          <w:sz w:val="24"/>
+          <w:szCs w:val="24"/>
+          <w:lang w:val="en-US"/>
+        </w:rPr>
+        <w:t>D 6</w:t>
+      </w:r>
+    </w:p>
+    <w:p>
+      <w:pPr>
+        <w:spacing w:line="240" w:lineRule="auto"/>
+        <w:rPr>
+          <w:sz w:val="24"/>
+          <w:szCs w:val="24"/>
+          <w:lang w:val="en-US"/>
+        </w:rPr>
+      </w:pPr>
+      <w:r>
+        <w:rPr>
+          <w:sz w:val="24"/>
+          <w:szCs w:val="24"/>
+          <w:lang w:val="en-US"/>
+        </w:rPr>
+        <w:t xml:space="preserve">Black </w:t>
+      </w:r>
+      <w:r>
+        <w:rPr>
+          <w:sz w:val="24"/>
+          <w:szCs w:val="24"/>
+          <w:lang w:val="en-US"/>
+        </w:rPr>
+        <w:t xml:space="preserve">Move </w:t>
+      </w:r>
+      <w:r>
+        <w:rPr>
+          <w:sz w:val="24"/>
+          <w:szCs w:val="24"/>
+          <w:lang w:val="en-US"/>
+        </w:rPr>
+        <w:t>8</w:t>
+      </w:r>
+    </w:p>
+    <w:p>
+      <w:pPr>
+        <w:spacing w:line="240" w:lineRule="auto"/>
+        <w:rPr>
+          <w:sz w:val="24"/>
+          <w:szCs w:val="24"/>
+          <w:lang w:val="en-US"/>
+        </w:rPr>
+      </w:pPr>
+      <w:r>
+        <w:rPr>
+          <w:sz w:val="24"/>
+          <w:szCs w:val="24"/>
+          <w:lang w:val="en-US"/>
+        </w:rPr>
+        <w:t>D 2</w:t>
+      </w:r>
+    </w:p>
+    <w:p>
+      <w:pPr>
+        <w:spacing w:line="240" w:lineRule="auto"/>
+        <w:rPr>
+          <w:sz w:val="24"/>
+          <w:szCs w:val="24"/>
+          <w:lang w:val="en-US"/>
+        </w:rPr>
+      </w:pPr>
+      <w:r>
+        <w:rPr>
+          <w:sz w:val="24"/>
+          <w:szCs w:val="24"/>
+          <w:lang w:val="en-US"/>
+        </w:rPr>
+        <w:t xml:space="preserve">White Move </w:t>
+      </w:r>
+      <w:r>
+        <w:rPr>
+          <w:sz w:val="24"/>
+          <w:szCs w:val="24"/>
+          <w:lang w:val="en-US"/>
+        </w:rPr>
+        <w:t>9</w:t>
+      </w:r>
+    </w:p>
+    <w:p>
+      <w:pPr>
+        <w:spacing w:line="240" w:lineRule="auto"/>
+        <w:rPr>
+          <w:sz w:val="24"/>
+          <w:szCs w:val="24"/>
+          <w:lang w:val="en-US"/>
+        </w:rPr>
+      </w:pPr>
+      <w:r>
+        <w:rPr>
+          <w:sz w:val="24"/>
+          <w:szCs w:val="24"/>
+          <w:lang w:val="en-US"/>
+        </w:rPr>
+        <w:t>D 3</w:t>
+      </w:r>
+    </w:p>
+    <w:p>
+      <w:pPr>
+        <w:spacing w:line="240" w:lineRule="auto"/>
+        <w:rPr>
+          <w:sz w:val="24"/>
+          <w:szCs w:val="24"/>
+          <w:lang w:val="en-US"/>
+        </w:rPr>
+      </w:pPr>
+      <w:r>
+        <w:rPr>
+          <w:sz w:val="24"/>
+          <w:szCs w:val="24"/>
+          <w:lang w:val="en-US"/>
+        </w:rPr>
+        <w:t xml:space="preserve">Black </w:t>
+      </w:r>
+      <w:r>
+        <w:rPr>
+          <w:sz w:val="24"/>
+          <w:szCs w:val="24"/>
+          <w:lang w:val="en-US"/>
+        </w:rPr>
+        <w:t xml:space="preserve">Move </w:t>
+      </w:r>
+      <w:r>
+        <w:rPr>
+          <w:sz w:val="24"/>
+          <w:szCs w:val="24"/>
+          <w:lang w:val="en-US"/>
+        </w:rPr>
+        <w:t>9</w:t>
+      </w:r>
+    </w:p>
+    <w:p>
+      <w:pPr>
+        <w:spacing w:line="240" w:lineRule="auto"/>
+        <w:rPr>
+          <w:sz w:val="24"/>
+          <w:szCs w:val="24"/>
+          <w:lang w:val="en-US"/>
+        </w:rPr>
+      </w:pPr>
+      <w:r>
+        <w:rPr>
+          <w:sz w:val="24"/>
+          <w:szCs w:val="24"/>
+          <w:lang w:val="en-US"/>
+        </w:rPr>
+        <w:t>L 3 8</w:t>
+      </w:r>
+    </w:p>
+    <w:p>
+      <w:pPr>
+        <w:spacing w:line="240" w:lineRule="auto"/>
+        <w:rPr>
+          <w:sz w:val="24"/>
+          <w:szCs w:val="24"/>
+          <w:lang w:val="en-US"/>
+        </w:rPr>
+      </w:pPr>
+      <w:r>
+        <w:rPr>
+          <w:sz w:val="24"/>
+          <w:szCs w:val="24"/>
+          <w:lang w:val="en-US"/>
+        </w:rPr>
+        <w:t>White Move 1</w:t>
+      </w:r>
+      <w:r>
+        <w:rPr>
+          <w:sz w:val="24"/>
+          <w:szCs w:val="24"/>
+          <w:lang w:val="en-US"/>
+        </w:rPr>
+        <w:t>0</w:t>
+      </w:r>
+    </w:p>
+    <w:p>
+      <w:pPr>
+        <w:spacing w:line="240" w:lineRule="auto"/>
+        <w:rPr>
+          <w:sz w:val="24"/>
+          <w:szCs w:val="24"/>
+          <w:lang w:val="en-US"/>
+        </w:rPr>
+      </w:pPr>
+      <w:r>
+        <w:rPr>
+          <w:sz w:val="24"/>
+          <w:szCs w:val="24"/>
+          <w:lang w:val="en-US"/>
+        </w:rPr>
+        <w:t>D 1</w:t>
+      </w:r>
+    </w:p>
+    <w:p>
+      <w:pPr>
+        <w:spacing w:line="240" w:lineRule="auto"/>
+        <w:rPr>
+          <w:sz w:val="24"/>
+          <w:szCs w:val="24"/>
+          <w:lang w:val="en-US"/>
+        </w:rPr>
+      </w:pPr>
+      <w:r>
+        <w:rPr>
+          <w:sz w:val="24"/>
+          <w:szCs w:val="24"/>
+          <w:lang w:val="en-US"/>
+        </w:rPr>
+        <w:t xml:space="preserve">Black </w:t>
+      </w:r>
+      <w:r>
+        <w:rPr>
+          <w:sz w:val="24"/>
+          <w:szCs w:val="24"/>
+          <w:lang w:val="en-US"/>
+        </w:rPr>
+        <w:t>Move 1</w:t>
+      </w:r>
+      <w:r>
+        <w:rPr>
+          <w:sz w:val="24"/>
+          <w:szCs w:val="24"/>
+          <w:lang w:val="en-US"/>
+        </w:rPr>
+        <w:t>0</w:t>
+      </w:r>
+    </w:p>
+    <w:p>
+      <w:pPr>
+        <w:spacing w:line="240" w:lineRule="auto"/>
+        <w:rPr>
+          <w:sz w:val="24"/>
+          <w:szCs w:val="24"/>
+          <w:lang w:val="en-US"/>
+        </w:rPr>
+      </w:pPr>
+      <w:r>
+        <w:rPr>
+          <w:sz w:val="24"/>
+          <w:szCs w:val="24"/>
+          <w:lang w:val="en-US"/>
+        </w:rPr>
+        <w:t>D 5</w:t>
+      </w:r>
+    </w:p>
+    <w:p>
+      <w:pPr>
+        <w:spacing w:line="240" w:lineRule="auto"/>
+        <w:rPr>
+          <w:sz w:val="24"/>
+          <w:szCs w:val="24"/>
+          <w:lang w:val="en-US"/>
+        </w:rPr>
+      </w:pPr>
+      <w:r>
+        <w:rPr>
+          <w:sz w:val="24"/>
+          <w:szCs w:val="24"/>
+          <w:lang w:val="en-US"/>
+        </w:rPr>
         <w:lastRenderedPageBreak/>
+        <w:t>White Move 11</w:t>
+      </w:r>
+    </w:p>
+    <w:p>
+      <w:pPr>
+        <w:spacing w:line="240" w:lineRule="auto"/>
+        <w:rPr>
+          <w:sz w:val="24"/>
+          <w:szCs w:val="24"/>
+          <w:lang w:val="en-US"/>
+        </w:rPr>
+      </w:pPr>
+      <w:r>
+        <w:rPr>
+          <w:sz w:val="24"/>
+          <w:szCs w:val="24"/>
+          <w:lang w:val="en-US"/>
+        </w:rPr>
+        <w:t>D 6</w:t>
+      </w:r>
+    </w:p>
+    <w:p>
+      <w:pPr>
+        <w:spacing w:line="240" w:lineRule="auto"/>
+        <w:rPr>
+          <w:sz w:val="24"/>
+          <w:szCs w:val="24"/>
+          <w:lang w:val="en-US"/>
+        </w:rPr>
+      </w:pPr>
+      <w:r>
+        <w:rPr>
+          <w:sz w:val="24"/>
+          <w:szCs w:val="24"/>
+          <w:lang w:val="en-US"/>
+        </w:rPr>
+        <w:t xml:space="preserve">Black </w:t>
+      </w:r>
+      <w:r>
+        <w:rPr>
+          <w:sz w:val="24"/>
+          <w:szCs w:val="24"/>
+          <w:lang w:val="en-US"/>
+        </w:rPr>
+        <w:t>Move 1</w:t>
+      </w:r>
+      <w:r>
+        <w:rPr>
+          <w:sz w:val="24"/>
+          <w:szCs w:val="24"/>
+          <w:lang w:val="en-US"/>
+        </w:rPr>
+        <w:t>1</w:t>
+      </w:r>
+    </w:p>
+    <w:p>
+      <w:pPr>
+        <w:spacing w:line="240" w:lineRule="auto"/>
+        <w:rPr>
+          <w:sz w:val="24"/>
+          <w:szCs w:val="24"/>
+          <w:lang w:val="en-US"/>
+        </w:rPr>
+      </w:pPr>
+      <w:r>
+        <w:rPr>
+          <w:sz w:val="24"/>
+          <w:szCs w:val="24"/>
+          <w:lang w:val="en-US"/>
+        </w:rPr>
+        <w:t>D 6</w:t>
+      </w:r>
+    </w:p>
+    <w:p>
+      <w:pPr>
+        <w:spacing w:line="240" w:lineRule="auto"/>
+        <w:rPr>
+          <w:sz w:val="24"/>
+          <w:szCs w:val="24"/>
+          <w:lang w:val="en-US"/>
+        </w:rPr>
+      </w:pPr>
+      <w:r>
+        <w:rPr>
+          <w:sz w:val="24"/>
+          <w:szCs w:val="24"/>
+          <w:lang w:val="en-US"/>
+        </w:rPr>
+        <w:t>White Move 12</w:t>
+      </w:r>
+    </w:p>
+    <w:p>
+      <w:pPr>
+        <w:spacing w:line="240" w:lineRule="auto"/>
+        <w:rPr>
+          <w:sz w:val="24"/>
+          <w:szCs w:val="24"/>
+          <w:lang w:val="en-US"/>
+        </w:rPr>
+      </w:pPr>
+      <w:r>
+        <w:rPr>
+          <w:sz w:val="24"/>
+          <w:szCs w:val="24"/>
+          <w:lang w:val="en-US"/>
+        </w:rPr>
+        <w:t>D 2</w:t>
+      </w:r>
+    </w:p>
+    <w:p>
+      <w:pPr>
+        <w:spacing w:line="240" w:lineRule="auto"/>
+        <w:rPr>
+          <w:sz w:val="24"/>
+          <w:szCs w:val="24"/>
+          <w:lang w:val="en-US"/>
+        </w:rPr>
+      </w:pPr>
+      <w:r>
+        <w:rPr>
+          <w:sz w:val="24"/>
+          <w:szCs w:val="24"/>
+          <w:lang w:val="en-US"/>
+        </w:rPr>
+        <w:t xml:space="preserve">Black </w:t>
+      </w:r>
+      <w:r>
+        <w:rPr>
+          <w:sz w:val="24"/>
+          <w:szCs w:val="24"/>
+          <w:lang w:val="en-US"/>
+        </w:rPr>
+        <w:t>Move 1</w:t>
+      </w:r>
+      <w:r>
+        <w:rPr>
+          <w:sz w:val="24"/>
+          <w:szCs w:val="24"/>
+          <w:lang w:val="en-US"/>
+        </w:rPr>
+        <w:t>2</w:t>
+      </w:r>
+    </w:p>
+    <w:p>
+      <w:pPr>
+        <w:spacing w:line="240" w:lineRule="auto"/>
+        <w:rPr>
+          <w:sz w:val="24"/>
+          <w:szCs w:val="24"/>
+          <w:lang w:val="en-US"/>
+        </w:rPr>
+      </w:pPr>
+      <w:r>
+        <w:rPr>
+          <w:sz w:val="24"/>
+          <w:szCs w:val="24"/>
+          <w:lang w:val="en-US"/>
+        </w:rPr>
+        <w:t>D 2</w:t>
+      </w:r>
+    </w:p>
+    <w:p>
+      <w:pPr>
+        <w:spacing w:line="240" w:lineRule="auto"/>
+        <w:rPr>
+          <w:sz w:val="24"/>
+          <w:szCs w:val="24"/>
+          <w:lang w:val="en-US"/>
+        </w:rPr>
+      </w:pPr>
+      <w:r>
+        <w:rPr>
+          <w:sz w:val="24"/>
+          <w:szCs w:val="24"/>
+          <w:lang w:val="en-US"/>
+        </w:rPr>
+        <w:t>White Move 13</w:t>
+      </w:r>
+    </w:p>
+    <w:p>
+      <w:pPr>
+        <w:spacing w:line="240" w:lineRule="auto"/>
+        <w:rPr>
+          <w:sz w:val="24"/>
+          <w:szCs w:val="24"/>
+          <w:lang w:val="en-US"/>
+        </w:rPr>
+      </w:pPr>
+      <w:r>
+        <w:rPr>
+          <w:sz w:val="24"/>
+          <w:szCs w:val="24"/>
+          <w:lang w:val="en-US"/>
+        </w:rPr>
+        <w:t>D 6</w:t>
+      </w:r>
+    </w:p>
+    <w:p>
+      <w:pPr>
+        <w:spacing w:line="240" w:lineRule="auto"/>
+        <w:rPr>
+          <w:sz w:val="24"/>
+          <w:szCs w:val="24"/>
+          <w:lang w:val="en-US"/>
+        </w:rPr>
+      </w:pPr>
+      <w:r>
+        <w:rPr>
+          <w:sz w:val="24"/>
+          <w:szCs w:val="24"/>
+          <w:lang w:val="en-US"/>
+        </w:rPr>
+        <w:t xml:space="preserve">Black </w:t>
+      </w:r>
+      <w:r>
+        <w:rPr>
+          <w:sz w:val="24"/>
+          <w:szCs w:val="24"/>
+          <w:lang w:val="en-US"/>
+        </w:rPr>
+        <w:t>Move 1</w:t>
+      </w:r>
+      <w:r>
+        <w:rPr>
+          <w:sz w:val="24"/>
+          <w:szCs w:val="24"/>
+          <w:lang w:val="en-US"/>
+        </w:rPr>
+        <w:t>3</w:t>
+      </w:r>
+    </w:p>
+    <w:p>
+      <w:pPr>
+        <w:spacing w:line="240" w:lineRule="auto"/>
+        <w:rPr>
+          <w:sz w:val="24"/>
+          <w:szCs w:val="24"/>
+          <w:lang w:val="en-US"/>
+        </w:rPr>
+      </w:pPr>
+      <w:r>
+        <w:rPr>
+          <w:sz w:val="24"/>
+          <w:szCs w:val="24"/>
+          <w:lang w:val="en-US"/>
+        </w:rPr>
+        <w:t>D 6</w:t>
+      </w:r>
+    </w:p>
+    <w:p>
+      <w:pPr>
+        <w:spacing w:line="240" w:lineRule="auto"/>
+        <w:rPr>
+          <w:sz w:val="24"/>
+          <w:szCs w:val="24"/>
+          <w:lang w:val="en-US"/>
+        </w:rPr>
+      </w:pPr>
+      <w:r>
+        <w:rPr>
+          <w:sz w:val="24"/>
+          <w:szCs w:val="24"/>
+          <w:lang w:val="en-US"/>
+        </w:rPr>
+        <w:t>White Move 14</w:t>
+      </w:r>
+    </w:p>
+    <w:p>
+      <w:pPr>
+        <w:spacing w:line="240" w:lineRule="auto"/>
+        <w:rPr>
+          <w:sz w:val="24"/>
+          <w:szCs w:val="24"/>
+          <w:lang w:val="en-US"/>
+        </w:rPr>
+      </w:pPr>
+      <w:r>
+        <w:rPr>
+          <w:sz w:val="24"/>
+          <w:szCs w:val="24"/>
+          <w:lang w:val="en-US"/>
+        </w:rPr>
+        <w:t>D 6</w:t>
+      </w:r>
+    </w:p>
+    <w:p>
+      <w:pPr>
+        <w:spacing w:line="240" w:lineRule="auto"/>
+        <w:rPr>
+          <w:sz w:val="24"/>
+          <w:szCs w:val="24"/>
+          <w:lang w:val="en-US"/>
+        </w:rPr>
+      </w:pPr>
+      <w:r>
+        <w:rPr>
+          <w:sz w:val="24"/>
+          <w:szCs w:val="24"/>
+          <w:lang w:val="en-US"/>
+        </w:rPr>
+        <w:t xml:space="preserve">Black </w:t>
+      </w:r>
+      <w:r>
+        <w:rPr>
+          <w:sz w:val="24"/>
+          <w:szCs w:val="24"/>
+          <w:lang w:val="en-US"/>
+        </w:rPr>
+        <w:t>Move 1</w:t>
+      </w:r>
+      <w:r>
+        <w:rPr>
+          <w:sz w:val="24"/>
+          <w:szCs w:val="24"/>
+          <w:lang w:val="en-US"/>
+        </w:rPr>
+        <w:t>4</w:t>
+      </w:r>
+    </w:p>
+    <w:p>
+      <w:pPr>
+        <w:spacing w:line="240" w:lineRule="auto"/>
+        <w:rPr>
+          <w:sz w:val="24"/>
+          <w:szCs w:val="24"/>
+          <w:lang w:val="en-US"/>
+        </w:rPr>
+      </w:pPr>
+      <w:r>
+        <w:rPr>
+          <w:sz w:val="24"/>
+          <w:szCs w:val="24"/>
+          <w:lang w:val="en-US"/>
+        </w:rPr>
+        <w:t>D 6</w:t>
+      </w:r>
+    </w:p>
+    <w:p>
+      <w:pPr>
+        <w:spacing w:line="240" w:lineRule="auto"/>
+        <w:rPr>
+          <w:sz w:val="24"/>
+          <w:szCs w:val="24"/>
+          <w:lang w:val="en-US"/>
+        </w:rPr>
+      </w:pPr>
+      <w:r>
+        <w:rPr>
+          <w:sz w:val="24"/>
+          <w:szCs w:val="24"/>
+          <w:lang w:val="en-US"/>
+        </w:rPr>
+        <w:t>White Move 15</w:t>
+      </w:r>
+    </w:p>
+    <w:p>
+      <w:pPr>
+        <w:spacing w:line="240" w:lineRule="auto"/>
+        <w:rPr>
+          <w:sz w:val="24"/>
+          <w:szCs w:val="24"/>
+          <w:lang w:val="en-US"/>
+        </w:rPr>
+      </w:pPr>
+      <w:r>
+        <w:rPr>
+          <w:sz w:val="24"/>
+          <w:szCs w:val="24"/>
+          <w:lang w:val="en-US"/>
+        </w:rPr>
+        <w:t>D 2</w:t>
+      </w:r>
+    </w:p>
+    <w:p>
+      <w:pPr>
+        <w:spacing w:line="240" w:lineRule="auto"/>
+        <w:rPr>
+          <w:sz w:val="24"/>
+          <w:szCs w:val="24"/>
+          <w:lang w:val="en-US"/>
+        </w:rPr>
+      </w:pPr>
+      <w:r>
+        <w:rPr>
+          <w:sz w:val="24"/>
+          <w:szCs w:val="24"/>
+          <w:lang w:val="en-US"/>
+        </w:rPr>
+        <w:t xml:space="preserve">Black </w:t>
+      </w:r>
+      <w:r>
+        <w:rPr>
+          <w:sz w:val="24"/>
+          <w:szCs w:val="24"/>
+          <w:lang w:val="en-US"/>
+        </w:rPr>
+        <w:t>Move 1</w:t>
+      </w:r>
+      <w:r>
+        <w:rPr>
+          <w:sz w:val="24"/>
+          <w:szCs w:val="24"/>
+          <w:lang w:val="en-US"/>
+        </w:rPr>
+        <w:t>5</w:t>
+      </w:r>
+    </w:p>
+    <w:p>
+      <w:pPr>
+        <w:spacing w:line="240" w:lineRule="auto"/>
+        <w:rPr>
+          <w:sz w:val="24"/>
+          <w:szCs w:val="24"/>
+          <w:lang w:val="en-US"/>
+        </w:rPr>
+      </w:pPr>
+      <w:r>
+        <w:rPr>
+          <w:sz w:val="24"/>
+          <w:szCs w:val="24"/>
+          <w:lang w:val="en-US"/>
+        </w:rPr>
+        <w:t>D 2</w:t>
+      </w:r>
+    </w:p>
+    <w:p>
+      <w:pPr>
+        <w:spacing w:line="240" w:lineRule="auto"/>
+        <w:rPr>
+          <w:sz w:val="24"/>
+          <w:szCs w:val="24"/>
+          <w:lang w:val="en-US"/>
+        </w:rPr>
+      </w:pPr>
+      <w:r>
+        <w:rPr>
+          <w:sz w:val="24"/>
+          <w:szCs w:val="24"/>
+          <w:lang w:val="en-US"/>
+        </w:rPr>
+        <w:t>White Move 16</w:t>
+      </w:r>
+    </w:p>
+    <w:p>
+      <w:pPr>
+        <w:spacing w:line="240" w:lineRule="auto"/>
+        <w:rPr>
+          <w:sz w:val="24"/>
+          <w:szCs w:val="24"/>
+          <w:lang w:val="en-US"/>
+        </w:rPr>
+      </w:pPr>
+      <w:r>
+        <w:rPr>
+          <w:sz w:val="24"/>
+          <w:szCs w:val="24"/>
+          <w:lang w:val="en-US"/>
+        </w:rPr>
+        <w:t>D 2</w:t>
+      </w:r>
+    </w:p>
+    <w:p>
+      <w:pPr>
+        <w:spacing w:line="240" w:lineRule="auto"/>
+        <w:rPr>
+          <w:sz w:val="24"/>
+          <w:szCs w:val="24"/>
+          <w:lang w:val="en-US"/>
+        </w:rPr>
+      </w:pPr>
+      <w:r>
+        <w:rPr>
+          <w:sz w:val="24"/>
+          <w:szCs w:val="24"/>
+          <w:lang w:val="en-US"/>
+        </w:rPr>
+        <w:t xml:space="preserve">Black </w:t>
+      </w:r>
+      <w:r>
+        <w:rPr>
+          <w:sz w:val="24"/>
+          <w:szCs w:val="24"/>
+          <w:lang w:val="en-US"/>
+        </w:rPr>
+        <w:t>Move 1</w:t>
+      </w:r>
+      <w:r>
+        <w:rPr>
+          <w:sz w:val="24"/>
+          <w:szCs w:val="24"/>
+          <w:lang w:val="en-US"/>
+        </w:rPr>
+        <w:t>6</w:t>
+      </w:r>
+    </w:p>
+    <w:p>
+      <w:pPr>
+        <w:spacing w:line="240" w:lineRule="auto"/>
+        <w:rPr>
+          <w:sz w:val="24"/>
+          <w:szCs w:val="24"/>
+          <w:lang w:val="en-US"/>
+        </w:rPr>
+      </w:pPr>
+      <w:r>
+        <w:rPr>
+          <w:sz w:val="24"/>
+          <w:szCs w:val="24"/>
+          <w:lang w:val="en-US"/>
+        </w:rPr>
+        <w:t>D 2</w:t>
+      </w:r>
+    </w:p>
+    <w:p>
+      <w:pPr>
+        <w:spacing w:line="240" w:lineRule="auto"/>
+        <w:rPr>
+          <w:sz w:val="24"/>
+          <w:szCs w:val="24"/>
+          <w:lang w:val="en-US"/>
+        </w:rPr>
+      </w:pPr>
+      <w:r>
+        <w:rPr>
+          <w:sz w:val="24"/>
+          <w:szCs w:val="24"/>
+          <w:lang w:val="en-US"/>
+        </w:rPr>
+        <w:t>White Move 17</w:t>
+      </w:r>
+    </w:p>
+    <w:p>
+      <w:pPr>
+        <w:spacing w:line="240" w:lineRule="auto"/>
+        <w:rPr>
+          <w:sz w:val="24"/>
+          <w:szCs w:val="24"/>
+          <w:lang w:val="en-US"/>
+        </w:rPr>
+      </w:pPr>
+      <w:r>
+        <w:rPr>
+          <w:sz w:val="24"/>
+          <w:szCs w:val="24"/>
+          <w:lang w:val="en-US"/>
+        </w:rPr>
+        <w:t>D 2</w:t>
+      </w:r>
+    </w:p>
+    <w:p>
+      <w:pPr>
+        <w:spacing w:line="240" w:lineRule="auto"/>
+        <w:rPr>
+          <w:sz w:val="24"/>
+          <w:szCs w:val="24"/>
+          <w:lang w:val="en-US"/>
+        </w:rPr>
+      </w:pPr>
+      <w:r>
+        <w:rPr>
+          <w:sz w:val="24"/>
+          <w:szCs w:val="24"/>
+          <w:lang w:val="en-US"/>
+        </w:rPr>
+        <w:t xml:space="preserve">Black </w:t>
+      </w:r>
+      <w:r>
+        <w:rPr>
+          <w:sz w:val="24"/>
+          <w:szCs w:val="24"/>
+          <w:lang w:val="en-US"/>
+        </w:rPr>
+        <w:t>Move 1</w:t>
+      </w:r>
+      <w:r>
+        <w:rPr>
+          <w:sz w:val="24"/>
+          <w:szCs w:val="24"/>
+          <w:lang w:val="en-US"/>
+        </w:rPr>
+        <w:t>7</w:t>
+      </w:r>
+    </w:p>
+    <w:p>
+      <w:pPr>
+        <w:spacing w:line="240" w:lineRule="auto"/>
+        <w:rPr>
+          <w:sz w:val="24"/>
+          <w:szCs w:val="24"/>
+          <w:lang w:val="en-US"/>
+        </w:rPr>
+      </w:pPr>
+      <w:r>
+        <w:rPr>
+          <w:sz w:val="24"/>
+          <w:szCs w:val="24"/>
+          <w:lang w:val="en-US"/>
+        </w:rPr>
+        <w:t>D 1</w:t>
+      </w:r>
+    </w:p>
+    <w:p>
+      <w:pPr>
+        <w:spacing w:line="240" w:lineRule="auto"/>
+        <w:rPr>
+          <w:sz w:val="24"/>
+          <w:szCs w:val="24"/>
+          <w:lang w:val="en-US"/>
+        </w:rPr>
+      </w:pPr>
+      <w:r>
+        <w:rPr>
+          <w:sz w:val="24"/>
+          <w:szCs w:val="24"/>
+          <w:lang w:val="en-US"/>
+        </w:rPr>
+        <w:lastRenderedPageBreak/>
+        <w:t>White Move 18</w:t>
+      </w:r>
+    </w:p>
+    <w:p>
+      <w:pPr>
+        <w:spacing w:line="240" w:lineRule="auto"/>
+        <w:rPr>
+          <w:sz w:val="24"/>
+          <w:szCs w:val="24"/>
+          <w:lang w:val="en-US"/>
+        </w:rPr>
+      </w:pPr>
+      <w:r>
+        <w:rPr>
+          <w:sz w:val="24"/>
+          <w:szCs w:val="24"/>
+          <w:lang w:val="en-US"/>
+        </w:rPr>
+        <w:t>D 1</w:t>
+      </w:r>
+    </w:p>
+    <w:p>
+      <w:pPr>
+        <w:spacing w:line="240" w:lineRule="auto"/>
+        <w:rPr>
+          <w:sz w:val="24"/>
+          <w:szCs w:val="24"/>
+          <w:lang w:val="en-US"/>
+        </w:rPr>
+      </w:pPr>
+      <w:r>
+        <w:rPr>
+          <w:sz w:val="24"/>
+          <w:szCs w:val="24"/>
+          <w:lang w:val="en-US"/>
+        </w:rPr>
+        <w:t xml:space="preserve">Black </w:t>
+      </w:r>
+      <w:r>
+        <w:rPr>
+          <w:sz w:val="24"/>
+          <w:szCs w:val="24"/>
+          <w:lang w:val="en-US"/>
+        </w:rPr>
+        <w:t>Move 1</w:t>
+      </w:r>
+      <w:r>
+        <w:rPr>
+          <w:sz w:val="24"/>
+          <w:szCs w:val="24"/>
+          <w:lang w:val="en-US"/>
+        </w:rPr>
+        <w:t>8</w:t>
+      </w:r>
+    </w:p>
+    <w:p>
+      <w:pPr>
+        <w:spacing w:line="240" w:lineRule="auto"/>
+        <w:rPr>
+          <w:sz w:val="24"/>
+          <w:szCs w:val="24"/>
+          <w:lang w:val="en-US"/>
+        </w:rPr>
+      </w:pPr>
+      <w:r>
+        <w:rPr>
+          <w:sz w:val="24"/>
+          <w:szCs w:val="24"/>
+          <w:lang w:val="en-US"/>
+        </w:rPr>
+        <w:t>D 1</w:t>
+      </w:r>
+    </w:p>
+    <w:p>
+      <w:pPr>
+        <w:spacing w:line="240" w:lineRule="auto"/>
+        <w:rPr>
+          <w:sz w:val="24"/>
+          <w:szCs w:val="24"/>
+          <w:lang w:val="en-US"/>
+        </w:rPr>
+      </w:pPr>
+      <w:r>
+        <w:rPr>
+          <w:sz w:val="24"/>
+          <w:szCs w:val="24"/>
+          <w:lang w:val="en-US"/>
+        </w:rPr>
+        <w:t>White Move 19</w:t>
+      </w:r>
+    </w:p>
+    <w:p>
+      <w:pPr>
+        <w:spacing w:line="240" w:lineRule="auto"/>
+        <w:rPr>
+          <w:sz w:val="24"/>
+          <w:szCs w:val="24"/>
+          <w:lang w:val="en-US"/>
+        </w:rPr>
+      </w:pPr>
+      <w:r>
+        <w:rPr>
+          <w:sz w:val="24"/>
+          <w:szCs w:val="24"/>
+          <w:lang w:val="en-US"/>
+        </w:rPr>
+        <w:t>D 1</w:t>
+      </w:r>
+    </w:p>
+    <w:p>
+      <w:pPr>
+        <w:spacing w:line="240" w:lineRule="auto"/>
+        <w:rPr>
+          <w:sz w:val="24"/>
+          <w:szCs w:val="24"/>
+          <w:lang w:val="en-US"/>
+        </w:rPr>
+      </w:pPr>
+      <w:r>
+        <w:rPr>
+          <w:sz w:val="24"/>
+          <w:szCs w:val="24"/>
+          <w:lang w:val="en-US"/>
+        </w:rPr>
+        <w:t xml:space="preserve">Black </w:t>
+      </w:r>
+      <w:r>
+        <w:rPr>
+          <w:sz w:val="24"/>
+          <w:szCs w:val="24"/>
+          <w:lang w:val="en-US"/>
+        </w:rPr>
+        <w:t>Move 1</w:t>
+      </w:r>
+      <w:r>
+        <w:rPr>
+          <w:sz w:val="24"/>
+          <w:szCs w:val="24"/>
+          <w:lang w:val="en-US"/>
+        </w:rPr>
+        <w:t>9</w:t>
+      </w:r>
+    </w:p>
+    <w:p>
+      <w:pPr>
+        <w:spacing w:line="240" w:lineRule="auto"/>
+        <w:rPr>
+          <w:sz w:val="24"/>
+          <w:szCs w:val="24"/>
+          <w:lang w:val="en-US"/>
+        </w:rPr>
+      </w:pPr>
+      <w:r>
+        <w:rPr>
+          <w:sz w:val="24"/>
+          <w:szCs w:val="24"/>
+          <w:lang w:val="en-US"/>
+        </w:rPr>
+        <w:t>D 1</w:t>
+      </w:r>
+    </w:p>
+    <w:p>
+      <w:pPr>
+        <w:spacing w:line="240" w:lineRule="auto"/>
+        <w:rPr>
+          <w:sz w:val="24"/>
+          <w:szCs w:val="24"/>
+          <w:lang w:val="en-US"/>
+        </w:rPr>
+      </w:pPr>
+      <w:r>
+        <w:rPr>
+          <w:sz w:val="24"/>
+          <w:szCs w:val="24"/>
+          <w:lang w:val="en-US"/>
+        </w:rPr>
+        <w:t>White Move 20</w:t>
+      </w:r>
+    </w:p>
+    <w:p>
+      <w:pPr>
+        <w:spacing w:line="240" w:lineRule="auto"/>
+        <w:rPr>
+          <w:sz w:val="24"/>
+          <w:szCs w:val="24"/>
+          <w:lang w:val="en-US"/>
+        </w:rPr>
+      </w:pPr>
+      <w:r>
+        <w:rPr>
+          <w:sz w:val="24"/>
+          <w:szCs w:val="24"/>
+          <w:lang w:val="en-US"/>
+        </w:rPr>
+        <w:t>D 1</w:t>
+      </w:r>
+    </w:p>
+    <w:p>
+      <w:pPr>
+        <w:spacing w:line="240" w:lineRule="auto"/>
+        <w:rPr>
+          <w:sz w:val="24"/>
+          <w:szCs w:val="24"/>
+          <w:lang w:val="en-US"/>
+        </w:rPr>
+      </w:pPr>
+      <w:r>
+        <w:rPr>
+          <w:sz w:val="24"/>
+          <w:szCs w:val="24"/>
+          <w:lang w:val="en-US"/>
+        </w:rPr>
+        <w:t xml:space="preserve">Black </w:t>
+      </w:r>
+      <w:r>
+        <w:rPr>
+          <w:sz w:val="24"/>
+          <w:szCs w:val="24"/>
+          <w:lang w:val="en-US"/>
+        </w:rPr>
+        <w:t xml:space="preserve">Move </w:t>
+      </w:r>
+      <w:r>
+        <w:rPr>
+          <w:sz w:val="24"/>
+          <w:szCs w:val="24"/>
+          <w:lang w:val="en-US"/>
+        </w:rPr>
+        <w:t>20</w:t>
+      </w:r>
+    </w:p>
+    <w:p>
+      <w:pPr>
+        <w:spacing w:line="240" w:lineRule="auto"/>
+        <w:rPr>
+          <w:sz w:val="24"/>
+          <w:szCs w:val="24"/>
+          <w:lang w:val="en-US"/>
+        </w:rPr>
+      </w:pPr>
+      <w:r>
+        <w:rPr>
+          <w:sz w:val="24"/>
+          <w:szCs w:val="24"/>
+          <w:lang w:val="en-US"/>
+        </w:rPr>
+        <w:t>D 8</w:t>
+      </w:r>
+    </w:p>
+    <w:p>
+      <w:pPr>
+        <w:spacing w:line="240" w:lineRule="auto"/>
+        <w:rPr>
+          <w:sz w:val="24"/>
+          <w:szCs w:val="24"/>
+          <w:lang w:val="en-US"/>
+        </w:rPr>
+      </w:pPr>
+      <w:r>
+        <w:rPr>
+          <w:sz w:val="24"/>
+          <w:szCs w:val="24"/>
+          <w:lang w:val="en-US"/>
+        </w:rPr>
+        <w:t>White Move 21</w:t>
+      </w:r>
+    </w:p>
+    <w:p>
+      <w:pPr>
+        <w:spacing w:line="240" w:lineRule="auto"/>
+        <w:rPr>
+          <w:sz w:val="24"/>
+          <w:szCs w:val="24"/>
+          <w:lang w:val="en-US"/>
+        </w:rPr>
+      </w:pPr>
+      <w:r>
+        <w:rPr>
+          <w:sz w:val="24"/>
+          <w:szCs w:val="24"/>
+          <w:lang w:val="en-US"/>
+        </w:rPr>
+        <w:t>D 7</w:t>
+      </w:r>
+    </w:p>
+    <w:p>
+      <w:pPr>
+        <w:spacing w:line="240" w:lineRule="auto"/>
+        <w:rPr>
+          <w:sz w:val="24"/>
+          <w:szCs w:val="24"/>
+          <w:lang w:val="en-US"/>
+        </w:rPr>
+      </w:pPr>
+      <w:r>
+        <w:rPr>
+          <w:sz w:val="24"/>
+          <w:szCs w:val="24"/>
+          <w:lang w:val="en-US"/>
+        </w:rPr>
+        <w:t xml:space="preserve">Black </w:t>
+      </w:r>
+      <w:r>
+        <w:rPr>
+          <w:sz w:val="24"/>
+          <w:szCs w:val="24"/>
+          <w:lang w:val="en-US"/>
+        </w:rPr>
+        <w:t xml:space="preserve">Move </w:t>
+      </w:r>
+      <w:r>
+        <w:rPr>
+          <w:sz w:val="24"/>
+          <w:szCs w:val="24"/>
+          <w:lang w:val="en-US"/>
+        </w:rPr>
+        <w:t>21</w:t>
+      </w:r>
+    </w:p>
+    <w:p>
+      <w:pPr>
+        <w:spacing w:line="240" w:lineRule="auto"/>
+        <w:rPr>
+          <w:sz w:val="24"/>
+          <w:szCs w:val="24"/>
+          <w:lang w:val="en-US"/>
+        </w:rPr>
+      </w:pPr>
+      <w:r>
+        <w:rPr>
+          <w:sz w:val="24"/>
+          <w:szCs w:val="24"/>
+          <w:lang w:val="en-US"/>
+        </w:rPr>
+        <w:t>D 7</w:t>
+      </w:r>
+    </w:p>
+    <w:p>
+      <w:pPr>
+        <w:spacing w:line="240" w:lineRule="auto"/>
+        <w:rPr>
+          <w:sz w:val="24"/>
+          <w:szCs w:val="24"/>
+          <w:lang w:val="en-US"/>
+        </w:rPr>
+      </w:pPr>
+      <w:r>
+        <w:rPr>
+          <w:sz w:val="24"/>
+          <w:szCs w:val="24"/>
+          <w:lang w:val="en-US"/>
+        </w:rPr>
+        <w:t>White Move 22</w:t>
+      </w:r>
+    </w:p>
+    <w:p>
+      <w:pPr>
+        <w:spacing w:line="240" w:lineRule="auto"/>
+        <w:rPr>
+          <w:sz w:val="24"/>
+          <w:szCs w:val="24"/>
+          <w:lang w:val="en-US"/>
+        </w:rPr>
+      </w:pPr>
+      <w:r>
+        <w:rPr>
+          <w:sz w:val="24"/>
+          <w:szCs w:val="24"/>
+          <w:lang w:val="en-US"/>
+        </w:rPr>
         <w:t>D 5</w:t>
       </w:r>
     </w:p>
@@ -3339,50 +4898,6 @@
           <w:szCs w:val="24"/>
           <w:lang w:val="en-US"/>
         </w:rPr>
-        <w:t xml:space="preserve">White Move </w:t>
-      </w:r>
-      <w:r>
-        <w:rPr>
-          <w:sz w:val="24"/>
-          <w:szCs w:val="24"/>
-          <w:lang w:val="en-US"/>
-        </w:rPr>
-        <w:t>7</w:t>
-      </w:r>
-    </w:p>
-    <w:p>
-      <w:pPr>
-        <w:spacing w:line="240" w:lineRule="auto"/>
-        <w:rPr>
-          <w:sz w:val="24"/>
-          <w:szCs w:val="24"/>
-          <w:lang w:val="en-US"/>
-        </w:rPr>
-      </w:pPr>
-      <w:r>
-        <w:rPr>
-          <w:sz w:val="24"/>
-          <w:szCs w:val="24"/>
-          <w:lang w:val="en-US"/>
-        </w:rPr>
-        <w:t>D 1</w:t>
-      </w:r>
-    </w:p>
-    <w:p>
-      <w:pPr>
-        <w:spacing w:line="240" w:lineRule="auto"/>
-        <w:rPr>
-          <w:sz w:val="24"/>
-          <w:szCs w:val="24"/>
-          <w:lang w:val="en-US"/>
-        </w:rPr>
-      </w:pPr>
-      <w:r>
-        <w:rPr>
-          <w:sz w:val="24"/>
-          <w:szCs w:val="24"/>
-          <w:lang w:val="en-US"/>
-        </w:rPr>
         <w:t xml:space="preserve">Black </w:t>
       </w:r>
       <w:r>
@@ -3399,69 +4914,61 @@
           <w:szCs w:val="24"/>
           <w:lang w:val="en-US"/>
         </w:rPr>
-        <w:t>7</w:t>
-      </w:r>
-    </w:p>
-    <w:p>
-      <w:pPr>
-        <w:spacing w:line="240" w:lineRule="auto"/>
-        <w:rPr>
-          <w:sz w:val="24"/>
-          <w:szCs w:val="24"/>
-          <w:lang w:val="en-US"/>
-        </w:rPr>
-      </w:pPr>
-      <w:r>
-        <w:rPr>
-          <w:sz w:val="24"/>
-          <w:szCs w:val="24"/>
-          <w:lang w:val="en-US"/>
-        </w:rPr>
-        <w:t>D 3</w:t>
-      </w:r>
-    </w:p>
-    <w:p>
-      <w:pPr>
-        <w:spacing w:line="240" w:lineRule="auto"/>
-        <w:rPr>
-          <w:sz w:val="24"/>
-          <w:szCs w:val="24"/>
-          <w:lang w:val="en-US"/>
-        </w:rPr>
-      </w:pPr>
-      <w:r>
-        <w:rPr>
-          <w:sz w:val="24"/>
-          <w:szCs w:val="24"/>
-          <w:lang w:val="en-US"/>
-        </w:rPr>
-        <w:t xml:space="preserve">White Move </w:t>
-      </w:r>
-      <w:r>
-        <w:rPr>
-          <w:sz w:val="24"/>
-          <w:szCs w:val="24"/>
-          <w:lang w:val="en-US"/>
-        </w:rPr>
-        <w:t>8</w:t>
-      </w:r>
-    </w:p>
-    <w:p>
-      <w:pPr>
-        <w:spacing w:line="240" w:lineRule="auto"/>
-        <w:rPr>
-          <w:sz w:val="24"/>
-          <w:szCs w:val="24"/>
-          <w:lang w:val="en-US"/>
-        </w:rPr>
-      </w:pPr>
-      <w:r>
-        <w:rPr>
-          <w:sz w:val="24"/>
-          <w:szCs w:val="24"/>
-          <w:lang w:val="en-US"/>
-        </w:rPr>
-        <w:t>D 6</w:t>
+        <w:t>22</w:t>
+      </w:r>
+    </w:p>
+    <w:p>
+      <w:pPr>
+        <w:spacing w:line="240" w:lineRule="auto"/>
+        <w:rPr>
+          <w:sz w:val="24"/>
+          <w:szCs w:val="24"/>
+          <w:lang w:val="en-US"/>
+        </w:rPr>
+      </w:pPr>
+      <w:r>
+        <w:rPr>
+          <w:sz w:val="24"/>
+          <w:szCs w:val="24"/>
+          <w:lang w:val="en-US"/>
+        </w:rPr>
+        <w:t>D 5</w:t>
+      </w:r>
+    </w:p>
+    <w:p>
+      <w:pPr>
+        <w:spacing w:line="240" w:lineRule="auto"/>
+        <w:rPr>
+          <w:sz w:val="24"/>
+          <w:szCs w:val="24"/>
+          <w:lang w:val="en-US"/>
+        </w:rPr>
+      </w:pPr>
+      <w:r>
+        <w:rPr>
+          <w:sz w:val="24"/>
+          <w:szCs w:val="24"/>
+          <w:lang w:val="en-US"/>
+        </w:rPr>
+        <w:t>White Move 23</w:t>
+      </w:r>
+    </w:p>
+    <w:p>
+      <w:pPr>
+        <w:spacing w:line="240" w:lineRule="auto"/>
+        <w:rPr>
+          <w:sz w:val="24"/>
+          <w:szCs w:val="24"/>
+          <w:lang w:val="en-US"/>
+        </w:rPr>
+      </w:pPr>
+      <w:r>
+        <w:rPr>
+          <w:sz w:val="24"/>
+          <w:szCs w:val="24"/>
+          <w:lang w:val="en-US"/>
+        </w:rPr>
+        <w:t>R 6 7</w:t>
       </w:r>
     </w:p>
     <w:p>
@@ -3495,69 +5002,61 @@
           <w:szCs w:val="24"/>
           <w:lang w:val="en-US"/>
         </w:rPr>
-        <w:t>8</w:t>
-      </w:r>
-    </w:p>
-    <w:p>
-      <w:pPr>
-        <w:spacing w:line="240" w:lineRule="auto"/>
-        <w:rPr>
-          <w:sz w:val="24"/>
-          <w:szCs w:val="24"/>
-          <w:lang w:val="en-US"/>
-        </w:rPr>
-      </w:pPr>
-      <w:r>
-        <w:rPr>
-          <w:sz w:val="24"/>
-          <w:szCs w:val="24"/>
-          <w:lang w:val="en-US"/>
-        </w:rPr>
-        <w:t>D 2</w:t>
-      </w:r>
-    </w:p>
-    <w:p>
-      <w:pPr>
-        <w:spacing w:line="240" w:lineRule="auto"/>
-        <w:rPr>
-          <w:sz w:val="24"/>
-          <w:szCs w:val="24"/>
-          <w:lang w:val="en-US"/>
-        </w:rPr>
-      </w:pPr>
-      <w:r>
-        <w:rPr>
-          <w:sz w:val="24"/>
-          <w:szCs w:val="24"/>
-          <w:lang w:val="en-US"/>
-        </w:rPr>
-        <w:t xml:space="preserve">White Move </w:t>
-      </w:r>
-      <w:r>
-        <w:rPr>
-          <w:sz w:val="24"/>
-          <w:szCs w:val="24"/>
-          <w:lang w:val="en-US"/>
-        </w:rPr>
-        <w:t>9</w:t>
-      </w:r>
-    </w:p>
-    <w:p>
-      <w:pPr>
-        <w:spacing w:line="240" w:lineRule="auto"/>
-        <w:rPr>
-          <w:sz w:val="24"/>
-          <w:szCs w:val="24"/>
-          <w:lang w:val="en-US"/>
-        </w:rPr>
-      </w:pPr>
-      <w:r>
-        <w:rPr>
-          <w:sz w:val="24"/>
-          <w:szCs w:val="24"/>
-          <w:lang w:val="en-US"/>
-        </w:rPr>
-        <w:t>D 3</w:t>
+        <w:t>23</w:t>
+      </w:r>
+    </w:p>
+    <w:p>
+      <w:pPr>
+        <w:spacing w:line="240" w:lineRule="auto"/>
+        <w:rPr>
+          <w:sz w:val="24"/>
+          <w:szCs w:val="24"/>
+          <w:lang w:val="en-US"/>
+        </w:rPr>
+      </w:pPr>
+      <w:r>
+        <w:rPr>
+          <w:sz w:val="24"/>
+          <w:szCs w:val="24"/>
+          <w:lang w:val="en-US"/>
+        </w:rPr>
+        <w:t>R 4 5</w:t>
+      </w:r>
+    </w:p>
+    <w:p>
+      <w:pPr>
+        <w:spacing w:line="240" w:lineRule="auto"/>
+        <w:rPr>
+          <w:sz w:val="24"/>
+          <w:szCs w:val="24"/>
+          <w:lang w:val="en-US"/>
+        </w:rPr>
+      </w:pPr>
+      <w:r>
+        <w:rPr>
+          <w:sz w:val="24"/>
+          <w:szCs w:val="24"/>
+          <w:lang w:val="en-US"/>
+        </w:rPr>
+        <w:t>White Move 24</w:t>
+      </w:r>
+    </w:p>
+    <w:p>
+      <w:pPr>
+        <w:spacing w:line="240" w:lineRule="auto"/>
+        <w:rPr>
+          <w:sz w:val="24"/>
+          <w:szCs w:val="24"/>
+          <w:lang w:val="en-US"/>
+        </w:rPr>
+      </w:pPr>
+      <w:r>
+        <w:rPr>
+          <w:sz w:val="24"/>
+          <w:szCs w:val="24"/>
+          <w:lang w:val="en-US"/>
+        </w:rPr>
+        <w:t>D 5</w:t>
       </w:r>
     </w:p>
     <w:p>
@@ -3591,391 +5090,25 @@
           <w:szCs w:val="24"/>
           <w:lang w:val="en-US"/>
         </w:rPr>
-        <w:t>9</w:t>
-      </w:r>
-    </w:p>
-    <w:p>
-      <w:pPr>
-        <w:spacing w:line="240" w:lineRule="auto"/>
-        <w:rPr>
-          <w:sz w:val="24"/>
-          <w:szCs w:val="24"/>
-          <w:lang w:val="en-US"/>
-        </w:rPr>
-      </w:pPr>
-      <w:r>
-        <w:rPr>
-          <w:sz w:val="24"/>
-          <w:szCs w:val="24"/>
-          <w:lang w:val="en-US"/>
-        </w:rPr>
-        <w:t>L 3 8</w:t>
-      </w:r>
-    </w:p>
-    <w:p>
-      <w:pPr>
-        <w:spacing w:line="240" w:lineRule="auto"/>
-        <w:rPr>
-          <w:sz w:val="24"/>
-          <w:szCs w:val="24"/>
-          <w:lang w:val="en-US"/>
-        </w:rPr>
-      </w:pPr>
-      <w:r>
-        <w:rPr>
-          <w:sz w:val="24"/>
-          <w:szCs w:val="24"/>
-          <w:lang w:val="en-US"/>
-        </w:rPr>
-        <w:t>White Move 1</w:t>
-      </w:r>
-      <w:r>
-        <w:rPr>
-          <w:sz w:val="24"/>
-          <w:szCs w:val="24"/>
-          <w:lang w:val="en-US"/>
-        </w:rPr>
-        <w:t>0</w:t>
-      </w:r>
-    </w:p>
-    <w:p>
-      <w:pPr>
-        <w:spacing w:line="240" w:lineRule="auto"/>
-        <w:rPr>
-          <w:sz w:val="24"/>
-          <w:szCs w:val="24"/>
-          <w:lang w:val="en-US"/>
-        </w:rPr>
-      </w:pPr>
-      <w:r>
-        <w:rPr>
-          <w:sz w:val="24"/>
-          <w:szCs w:val="24"/>
-          <w:lang w:val="en-US"/>
-        </w:rPr>
-        <w:t>D 1</w:t>
-      </w:r>
-    </w:p>
-    <w:p>
-      <w:pPr>
-        <w:spacing w:line="240" w:lineRule="auto"/>
-        <w:rPr>
-          <w:sz w:val="24"/>
-          <w:szCs w:val="24"/>
-          <w:lang w:val="en-US"/>
-        </w:rPr>
-      </w:pPr>
-      <w:r>
-        <w:rPr>
-          <w:sz w:val="24"/>
-          <w:szCs w:val="24"/>
-          <w:lang w:val="en-US"/>
-        </w:rPr>
-        <w:t xml:space="preserve">Black </w:t>
-      </w:r>
-      <w:r>
-        <w:rPr>
-          <w:sz w:val="24"/>
-          <w:szCs w:val="24"/>
-          <w:lang w:val="en-US"/>
-        </w:rPr>
-        <w:t>Move 1</w:t>
-      </w:r>
-      <w:r>
-        <w:rPr>
-          <w:sz w:val="24"/>
-          <w:szCs w:val="24"/>
-          <w:lang w:val="en-US"/>
-        </w:rPr>
-        <w:t>0</w:t>
-      </w:r>
-    </w:p>
-    <w:p>
-      <w:pPr>
-        <w:spacing w:line="240" w:lineRule="auto"/>
-        <w:rPr>
-          <w:sz w:val="24"/>
-          <w:szCs w:val="24"/>
-          <w:lang w:val="en-US"/>
-        </w:rPr>
-      </w:pPr>
-      <w:r>
-        <w:rPr>
-          <w:sz w:val="24"/>
-          <w:szCs w:val="24"/>
-          <w:lang w:val="en-US"/>
-        </w:rPr>
-        <w:t>D 5</w:t>
-      </w:r>
-    </w:p>
-    <w:p>
-      <w:pPr>
-        <w:spacing w:line="240" w:lineRule="auto"/>
-        <w:rPr>
-          <w:sz w:val="24"/>
-          <w:szCs w:val="24"/>
-          <w:lang w:val="en-US"/>
-        </w:rPr>
-      </w:pPr>
-      <w:r>
-        <w:rPr>
-          <w:sz w:val="24"/>
-          <w:szCs w:val="24"/>
-          <w:lang w:val="en-US"/>
-        </w:rPr>
-        <w:t>White Move 1</w:t>
-      </w:r>
-      <w:r>
-        <w:rPr>
-          <w:sz w:val="24"/>
-          <w:szCs w:val="24"/>
-          <w:lang w:val="en-US"/>
-        </w:rPr>
-        <w:t>1</w:t>
-      </w:r>
-    </w:p>
-    <w:p>
-      <w:pPr>
-        <w:spacing w:line="240" w:lineRule="auto"/>
-        <w:rPr>
-          <w:sz w:val="24"/>
-          <w:szCs w:val="24"/>
-          <w:lang w:val="en-US"/>
-        </w:rPr>
-      </w:pPr>
-      <w:r>
-        <w:rPr>
-          <w:sz w:val="24"/>
-          <w:szCs w:val="24"/>
-          <w:lang w:val="en-US"/>
-        </w:rPr>
-        <w:t>D 6</w:t>
-      </w:r>
-    </w:p>
-    <w:p>
-      <w:pPr>
-        <w:spacing w:line="240" w:lineRule="auto"/>
-        <w:rPr>
-          <w:sz w:val="24"/>
-          <w:szCs w:val="24"/>
-          <w:lang w:val="en-US"/>
-        </w:rPr>
-      </w:pPr>
-      <w:r>
-        <w:rPr>
-          <w:sz w:val="24"/>
-          <w:szCs w:val="24"/>
-          <w:lang w:val="en-US"/>
-        </w:rPr>
-        <w:t xml:space="preserve">Black </w:t>
-      </w:r>
-      <w:r>
-        <w:rPr>
-          <w:sz w:val="24"/>
-          <w:szCs w:val="24"/>
-          <w:lang w:val="en-US"/>
-        </w:rPr>
-        <w:t>Move 1</w:t>
-      </w:r>
-      <w:r>
-        <w:rPr>
-          <w:sz w:val="24"/>
-          <w:szCs w:val="24"/>
-          <w:lang w:val="en-US"/>
-        </w:rPr>
-        <w:t>1</w:t>
-      </w:r>
-    </w:p>
-    <w:p>
-      <w:pPr>
-        <w:spacing w:line="240" w:lineRule="auto"/>
-        <w:rPr>
-          <w:sz w:val="24"/>
-          <w:szCs w:val="24"/>
-          <w:lang w:val="en-US"/>
-        </w:rPr>
-      </w:pPr>
-      <w:r>
-        <w:rPr>
-          <w:sz w:val="24"/>
-          <w:szCs w:val="24"/>
-          <w:lang w:val="en-US"/>
-        </w:rPr>
-        <w:t>D 6</w:t>
-      </w:r>
-    </w:p>
-    <w:p>
-      <w:pPr>
-        <w:spacing w:line="240" w:lineRule="auto"/>
-        <w:rPr>
-          <w:sz w:val="24"/>
-          <w:szCs w:val="24"/>
-          <w:lang w:val="en-US"/>
-        </w:rPr>
-      </w:pPr>
-      <w:r>
-        <w:rPr>
-          <w:sz w:val="24"/>
-          <w:szCs w:val="24"/>
-          <w:lang w:val="en-US"/>
-        </w:rPr>
-        <w:t>White Move 1</w:t>
-      </w:r>
-      <w:r>
-        <w:rPr>
-          <w:sz w:val="24"/>
-          <w:szCs w:val="24"/>
-          <w:lang w:val="en-US"/>
-        </w:rPr>
-        <w:t>2</w:t>
-      </w:r>
-    </w:p>
-    <w:p>
-      <w:pPr>
-        <w:spacing w:line="240" w:lineRule="auto"/>
-        <w:rPr>
-          <w:sz w:val="24"/>
-          <w:szCs w:val="24"/>
-          <w:lang w:val="en-US"/>
-        </w:rPr>
-      </w:pPr>
-      <w:r>
-        <w:rPr>
-          <w:sz w:val="24"/>
-          <w:szCs w:val="24"/>
-          <w:lang w:val="en-US"/>
-        </w:rPr>
-        <w:t>D 2</w:t>
-      </w:r>
-    </w:p>
-    <w:p>
-      <w:pPr>
-        <w:spacing w:line="240" w:lineRule="auto"/>
-        <w:rPr>
-          <w:sz w:val="24"/>
-          <w:szCs w:val="24"/>
-          <w:lang w:val="en-US"/>
-        </w:rPr>
-      </w:pPr>
-      <w:r>
-        <w:rPr>
-          <w:sz w:val="24"/>
-          <w:szCs w:val="24"/>
-          <w:lang w:val="en-US"/>
-        </w:rPr>
-        <w:t xml:space="preserve">Black </w:t>
-      </w:r>
-      <w:r>
-        <w:rPr>
-          <w:sz w:val="24"/>
-          <w:szCs w:val="24"/>
-          <w:lang w:val="en-US"/>
-        </w:rPr>
-        <w:t>Move 1</w:t>
-      </w:r>
-      <w:r>
-        <w:rPr>
-          <w:sz w:val="24"/>
-          <w:szCs w:val="24"/>
-          <w:lang w:val="en-US"/>
-        </w:rPr>
-        <w:t>2</w:t>
-      </w:r>
-    </w:p>
-    <w:p>
-      <w:pPr>
-        <w:spacing w:line="240" w:lineRule="auto"/>
-        <w:rPr>
-          <w:sz w:val="24"/>
-          <w:szCs w:val="24"/>
-          <w:lang w:val="en-US"/>
-        </w:rPr>
-      </w:pPr>
-      <w:r>
-        <w:rPr>
-          <w:sz w:val="24"/>
-          <w:szCs w:val="24"/>
-          <w:lang w:val="en-US"/>
-        </w:rPr>
-        <w:t>D 2</w:t>
-      </w:r>
-    </w:p>
-    <w:p>
-      <w:pPr>
-        <w:spacing w:line="240" w:lineRule="auto"/>
-        <w:rPr>
-          <w:sz w:val="24"/>
-          <w:szCs w:val="24"/>
-          <w:lang w:val="en-US"/>
-        </w:rPr>
-      </w:pPr>
-      <w:r>
-        <w:rPr>
-          <w:sz w:val="24"/>
-          <w:szCs w:val="24"/>
-          <w:lang w:val="en-US"/>
-        </w:rPr>
-        <w:t>White Move 1</w:t>
-      </w:r>
-      <w:r>
-        <w:rPr>
-          <w:sz w:val="24"/>
-          <w:szCs w:val="24"/>
-          <w:lang w:val="en-US"/>
-        </w:rPr>
-        <w:t>3</w:t>
-      </w:r>
-    </w:p>
-    <w:p>
-      <w:pPr>
-        <w:spacing w:line="240" w:lineRule="auto"/>
-        <w:rPr>
-          <w:sz w:val="24"/>
-          <w:szCs w:val="24"/>
-          <w:lang w:val="en-US"/>
-        </w:rPr>
-      </w:pPr>
-      <w:r>
-        <w:rPr>
-          <w:sz w:val="24"/>
-          <w:szCs w:val="24"/>
-          <w:lang w:val="en-US"/>
-        </w:rPr>
-        <w:t>D 6</w:t>
-      </w:r>
-    </w:p>
-    <w:p>
-      <w:pPr>
-        <w:spacing w:line="240" w:lineRule="auto"/>
-        <w:rPr>
-          <w:sz w:val="24"/>
-          <w:szCs w:val="24"/>
-          <w:lang w:val="en-US"/>
-        </w:rPr>
-      </w:pPr>
-      <w:r>
-        <w:rPr>
-          <w:sz w:val="24"/>
-          <w:szCs w:val="24"/>
-          <w:lang w:val="en-US"/>
-        </w:rPr>
-        <w:t xml:space="preserve">Black </w:t>
-      </w:r>
-      <w:r>
-        <w:rPr>
-          <w:sz w:val="24"/>
-          <w:szCs w:val="24"/>
-          <w:lang w:val="en-US"/>
-        </w:rPr>
-        <w:t>Move 1</w:t>
-      </w:r>
-      <w:r>
-        <w:rPr>
-          <w:sz w:val="24"/>
-          <w:szCs w:val="24"/>
-          <w:lang w:val="en-US"/>
-        </w:rPr>
-        <w:t>3</w:t>
+        <w:t>24</w:t>
+      </w:r>
+    </w:p>
+    <w:p>
+      <w:pPr>
+        <w:spacing w:line="240" w:lineRule="auto"/>
+        <w:rPr>
+          <w:sz w:val="24"/>
+          <w:szCs w:val="24"/>
+          <w:lang w:val="en-US"/>
+        </w:rPr>
+      </w:pPr>
+      <w:r>
+        <w:rPr>
+          <w:sz w:val="24"/>
+          <w:szCs w:val="24"/>
+          <w:lang w:val="en-US"/>
+        </w:rPr>
+        <w:t>L 6 5</w:t>
       </w:r>
     </w:p>
     <w:p>
@@ -3994,1090 +5127,7 @@
           <w:lang w:val="en-US"/>
         </w:rPr>
         <w:lastRenderedPageBreak/>
-        <w:t>D 6</w:t>
-      </w:r>
-    </w:p>
-    <w:p>
-      <w:pPr>
-        <w:spacing w:line="240" w:lineRule="auto"/>
-        <w:rPr>
-          <w:sz w:val="24"/>
-          <w:szCs w:val="24"/>
-          <w:lang w:val="en-US"/>
-        </w:rPr>
-      </w:pPr>
-      <w:r>
-        <w:rPr>
-          <w:sz w:val="24"/>
-          <w:szCs w:val="24"/>
-          <w:lang w:val="en-US"/>
-        </w:rPr>
-        <w:t>White Move 1</w:t>
-      </w:r>
-      <w:r>
-        <w:rPr>
-          <w:sz w:val="24"/>
-          <w:szCs w:val="24"/>
-          <w:lang w:val="en-US"/>
-        </w:rPr>
-        <w:t>4</w:t>
-      </w:r>
-    </w:p>
-    <w:p>
-      <w:pPr>
-        <w:spacing w:line="240" w:lineRule="auto"/>
-        <w:rPr>
-          <w:sz w:val="24"/>
-          <w:szCs w:val="24"/>
-          <w:lang w:val="en-US"/>
-        </w:rPr>
-      </w:pPr>
-      <w:r>
-        <w:rPr>
-          <w:sz w:val="24"/>
-          <w:szCs w:val="24"/>
-          <w:lang w:val="en-US"/>
-        </w:rPr>
-        <w:t>D 6</w:t>
-      </w:r>
-    </w:p>
-    <w:p>
-      <w:pPr>
-        <w:spacing w:line="240" w:lineRule="auto"/>
-        <w:rPr>
-          <w:sz w:val="24"/>
-          <w:szCs w:val="24"/>
-          <w:lang w:val="en-US"/>
-        </w:rPr>
-      </w:pPr>
-      <w:r>
-        <w:rPr>
-          <w:sz w:val="24"/>
-          <w:szCs w:val="24"/>
-          <w:lang w:val="en-US"/>
-        </w:rPr>
-        <w:t xml:space="preserve">Black </w:t>
-      </w:r>
-      <w:r>
-        <w:rPr>
-          <w:sz w:val="24"/>
-          <w:szCs w:val="24"/>
-          <w:lang w:val="en-US"/>
-        </w:rPr>
-        <w:t>Move 1</w:t>
-      </w:r>
-      <w:r>
-        <w:rPr>
-          <w:sz w:val="24"/>
-          <w:szCs w:val="24"/>
-          <w:lang w:val="en-US"/>
-        </w:rPr>
-        <w:t>4</w:t>
-      </w:r>
-    </w:p>
-    <w:p>
-      <w:pPr>
-        <w:spacing w:line="240" w:lineRule="auto"/>
-        <w:rPr>
-          <w:sz w:val="24"/>
-          <w:szCs w:val="24"/>
-          <w:lang w:val="en-US"/>
-        </w:rPr>
-      </w:pPr>
-      <w:r>
-        <w:rPr>
-          <w:sz w:val="24"/>
-          <w:szCs w:val="24"/>
-          <w:lang w:val="en-US"/>
-        </w:rPr>
-        <w:t>D 6</w:t>
-      </w:r>
-    </w:p>
-    <w:p>
-      <w:pPr>
-        <w:spacing w:line="240" w:lineRule="auto"/>
-        <w:rPr>
-          <w:sz w:val="24"/>
-          <w:szCs w:val="24"/>
-          <w:lang w:val="en-US"/>
-        </w:rPr>
-      </w:pPr>
-      <w:r>
-        <w:rPr>
-          <w:sz w:val="24"/>
-          <w:szCs w:val="24"/>
-          <w:lang w:val="en-US"/>
-        </w:rPr>
-        <w:t>White Move 1</w:t>
-      </w:r>
-      <w:r>
-        <w:rPr>
-          <w:sz w:val="24"/>
-          <w:szCs w:val="24"/>
-          <w:lang w:val="en-US"/>
-        </w:rPr>
-        <w:t>5</w:t>
-      </w:r>
-    </w:p>
-    <w:p>
-      <w:pPr>
-        <w:spacing w:line="240" w:lineRule="auto"/>
-        <w:rPr>
-          <w:sz w:val="24"/>
-          <w:szCs w:val="24"/>
-          <w:lang w:val="en-US"/>
-        </w:rPr>
-      </w:pPr>
-      <w:r>
-        <w:rPr>
-          <w:sz w:val="24"/>
-          <w:szCs w:val="24"/>
-          <w:lang w:val="en-US"/>
-        </w:rPr>
-        <w:t>D 2</w:t>
-      </w:r>
-    </w:p>
-    <w:p>
-      <w:pPr>
-        <w:spacing w:line="240" w:lineRule="auto"/>
-        <w:rPr>
-          <w:sz w:val="24"/>
-          <w:szCs w:val="24"/>
-          <w:lang w:val="en-US"/>
-        </w:rPr>
-      </w:pPr>
-      <w:r>
-        <w:rPr>
-          <w:sz w:val="24"/>
-          <w:szCs w:val="24"/>
-          <w:lang w:val="en-US"/>
-        </w:rPr>
-        <w:t xml:space="preserve">Black </w:t>
-      </w:r>
-      <w:r>
-        <w:rPr>
-          <w:sz w:val="24"/>
-          <w:szCs w:val="24"/>
-          <w:lang w:val="en-US"/>
-        </w:rPr>
-        <w:t>Move 1</w:t>
-      </w:r>
-      <w:r>
-        <w:rPr>
-          <w:sz w:val="24"/>
-          <w:szCs w:val="24"/>
-          <w:lang w:val="en-US"/>
-        </w:rPr>
-        <w:t>5</w:t>
-      </w:r>
-    </w:p>
-    <w:p>
-      <w:pPr>
-        <w:spacing w:line="240" w:lineRule="auto"/>
-        <w:rPr>
-          <w:sz w:val="24"/>
-          <w:szCs w:val="24"/>
-          <w:lang w:val="en-US"/>
-        </w:rPr>
-      </w:pPr>
-      <w:r>
-        <w:rPr>
-          <w:sz w:val="24"/>
-          <w:szCs w:val="24"/>
-          <w:lang w:val="en-US"/>
-        </w:rPr>
-        <w:t>D 2</w:t>
-      </w:r>
-    </w:p>
-    <w:p>
-      <w:pPr>
-        <w:spacing w:line="240" w:lineRule="auto"/>
-        <w:rPr>
-          <w:sz w:val="24"/>
-          <w:szCs w:val="24"/>
-          <w:lang w:val="en-US"/>
-        </w:rPr>
-      </w:pPr>
-      <w:r>
-        <w:rPr>
-          <w:sz w:val="24"/>
-          <w:szCs w:val="24"/>
-          <w:lang w:val="en-US"/>
-        </w:rPr>
-        <w:t>White Move 1</w:t>
-      </w:r>
-      <w:r>
-        <w:rPr>
-          <w:sz w:val="24"/>
-          <w:szCs w:val="24"/>
-          <w:lang w:val="en-US"/>
-        </w:rPr>
-        <w:t>6</w:t>
-      </w:r>
-    </w:p>
-    <w:p>
-      <w:pPr>
-        <w:spacing w:line="240" w:lineRule="auto"/>
-        <w:rPr>
-          <w:sz w:val="24"/>
-          <w:szCs w:val="24"/>
-          <w:lang w:val="en-US"/>
-        </w:rPr>
-      </w:pPr>
-      <w:r>
-        <w:rPr>
-          <w:sz w:val="24"/>
-          <w:szCs w:val="24"/>
-          <w:lang w:val="en-US"/>
-        </w:rPr>
-        <w:t>D 2</w:t>
-      </w:r>
-    </w:p>
-    <w:p>
-      <w:pPr>
-        <w:spacing w:line="240" w:lineRule="auto"/>
-        <w:rPr>
-          <w:sz w:val="24"/>
-          <w:szCs w:val="24"/>
-          <w:lang w:val="en-US"/>
-        </w:rPr>
-      </w:pPr>
-      <w:r>
-        <w:rPr>
-          <w:sz w:val="24"/>
-          <w:szCs w:val="24"/>
-          <w:lang w:val="en-US"/>
-        </w:rPr>
-        <w:t xml:space="preserve">Black </w:t>
-      </w:r>
-      <w:r>
-        <w:rPr>
-          <w:sz w:val="24"/>
-          <w:szCs w:val="24"/>
-          <w:lang w:val="en-US"/>
-        </w:rPr>
-        <w:t>Move 1</w:t>
-      </w:r>
-      <w:r>
-        <w:rPr>
-          <w:sz w:val="24"/>
-          <w:szCs w:val="24"/>
-          <w:lang w:val="en-US"/>
-        </w:rPr>
-        <w:t>6</w:t>
-      </w:r>
-    </w:p>
-    <w:p>
-      <w:pPr>
-        <w:spacing w:line="240" w:lineRule="auto"/>
-        <w:rPr>
-          <w:sz w:val="24"/>
-          <w:szCs w:val="24"/>
-          <w:lang w:val="en-US"/>
-        </w:rPr>
-      </w:pPr>
-      <w:r>
-        <w:rPr>
-          <w:sz w:val="24"/>
-          <w:szCs w:val="24"/>
-          <w:lang w:val="en-US"/>
-        </w:rPr>
-        <w:t>D 2</w:t>
-      </w:r>
-    </w:p>
-    <w:p>
-      <w:pPr>
-        <w:spacing w:line="240" w:lineRule="auto"/>
-        <w:rPr>
-          <w:sz w:val="24"/>
-          <w:szCs w:val="24"/>
-          <w:lang w:val="en-US"/>
-        </w:rPr>
-      </w:pPr>
-      <w:r>
-        <w:rPr>
-          <w:sz w:val="24"/>
-          <w:szCs w:val="24"/>
-          <w:lang w:val="en-US"/>
-        </w:rPr>
-        <w:t>White Move 1</w:t>
-      </w:r>
-      <w:r>
-        <w:rPr>
-          <w:sz w:val="24"/>
-          <w:szCs w:val="24"/>
-          <w:lang w:val="en-US"/>
-        </w:rPr>
-        <w:t>7</w:t>
-      </w:r>
-    </w:p>
-    <w:p>
-      <w:pPr>
-        <w:spacing w:line="240" w:lineRule="auto"/>
-        <w:rPr>
-          <w:sz w:val="24"/>
-          <w:szCs w:val="24"/>
-          <w:lang w:val="en-US"/>
-        </w:rPr>
-      </w:pPr>
-      <w:r>
-        <w:rPr>
-          <w:sz w:val="24"/>
-          <w:szCs w:val="24"/>
-          <w:lang w:val="en-US"/>
-        </w:rPr>
-        <w:t>D 2</w:t>
-      </w:r>
-    </w:p>
-    <w:p>
-      <w:pPr>
-        <w:spacing w:line="240" w:lineRule="auto"/>
-        <w:rPr>
-          <w:sz w:val="24"/>
-          <w:szCs w:val="24"/>
-          <w:lang w:val="en-US"/>
-        </w:rPr>
-      </w:pPr>
-      <w:r>
-        <w:rPr>
-          <w:sz w:val="24"/>
-          <w:szCs w:val="24"/>
-          <w:lang w:val="en-US"/>
-        </w:rPr>
-        <w:t xml:space="preserve">Black </w:t>
-      </w:r>
-      <w:r>
-        <w:rPr>
-          <w:sz w:val="24"/>
-          <w:szCs w:val="24"/>
-          <w:lang w:val="en-US"/>
-        </w:rPr>
-        <w:t>Move 1</w:t>
-      </w:r>
-      <w:r>
-        <w:rPr>
-          <w:sz w:val="24"/>
-          <w:szCs w:val="24"/>
-          <w:lang w:val="en-US"/>
-        </w:rPr>
-        <w:t>7</w:t>
-      </w:r>
-    </w:p>
-    <w:p>
-      <w:pPr>
-        <w:spacing w:line="240" w:lineRule="auto"/>
-        <w:rPr>
-          <w:sz w:val="24"/>
-          <w:szCs w:val="24"/>
-          <w:lang w:val="en-US"/>
-        </w:rPr>
-      </w:pPr>
-      <w:r>
-        <w:rPr>
-          <w:sz w:val="24"/>
-          <w:szCs w:val="24"/>
-          <w:lang w:val="en-US"/>
-        </w:rPr>
-        <w:t>D 1</w:t>
-      </w:r>
-    </w:p>
-    <w:p>
-      <w:pPr>
-        <w:spacing w:line="240" w:lineRule="auto"/>
-        <w:rPr>
-          <w:sz w:val="24"/>
-          <w:szCs w:val="24"/>
-          <w:lang w:val="en-US"/>
-        </w:rPr>
-      </w:pPr>
-      <w:r>
-        <w:rPr>
-          <w:sz w:val="24"/>
-          <w:szCs w:val="24"/>
-          <w:lang w:val="en-US"/>
-        </w:rPr>
-        <w:t>White Move 1</w:t>
-      </w:r>
-      <w:r>
-        <w:rPr>
-          <w:sz w:val="24"/>
-          <w:szCs w:val="24"/>
-          <w:lang w:val="en-US"/>
-        </w:rPr>
-        <w:t>8</w:t>
-      </w:r>
-    </w:p>
-    <w:p>
-      <w:pPr>
-        <w:spacing w:line="240" w:lineRule="auto"/>
-        <w:rPr>
-          <w:sz w:val="24"/>
-          <w:szCs w:val="24"/>
-          <w:lang w:val="en-US"/>
-        </w:rPr>
-      </w:pPr>
-      <w:r>
-        <w:rPr>
-          <w:sz w:val="24"/>
-          <w:szCs w:val="24"/>
-          <w:lang w:val="en-US"/>
-        </w:rPr>
-        <w:t>D 1</w:t>
-      </w:r>
-    </w:p>
-    <w:p>
-      <w:pPr>
-        <w:spacing w:line="240" w:lineRule="auto"/>
-        <w:rPr>
-          <w:sz w:val="24"/>
-          <w:szCs w:val="24"/>
-          <w:lang w:val="en-US"/>
-        </w:rPr>
-      </w:pPr>
-      <w:r>
-        <w:rPr>
-          <w:sz w:val="24"/>
-          <w:szCs w:val="24"/>
-          <w:lang w:val="en-US"/>
-        </w:rPr>
-        <w:t xml:space="preserve">Black </w:t>
-      </w:r>
-      <w:r>
-        <w:rPr>
-          <w:sz w:val="24"/>
-          <w:szCs w:val="24"/>
-          <w:lang w:val="en-US"/>
-        </w:rPr>
-        <w:t>Move 1</w:t>
-      </w:r>
-      <w:r>
-        <w:rPr>
-          <w:sz w:val="24"/>
-          <w:szCs w:val="24"/>
-          <w:lang w:val="en-US"/>
-        </w:rPr>
-        <w:t>8</w:t>
-      </w:r>
-    </w:p>
-    <w:p>
-      <w:pPr>
-        <w:spacing w:line="240" w:lineRule="auto"/>
-        <w:rPr>
-          <w:sz w:val="24"/>
-          <w:szCs w:val="24"/>
-          <w:lang w:val="en-US"/>
-        </w:rPr>
-      </w:pPr>
-      <w:r>
-        <w:rPr>
-          <w:sz w:val="24"/>
-          <w:szCs w:val="24"/>
-          <w:lang w:val="en-US"/>
-        </w:rPr>
-        <w:t>D 1</w:t>
-      </w:r>
-    </w:p>
-    <w:p>
-      <w:pPr>
-        <w:spacing w:line="240" w:lineRule="auto"/>
-        <w:rPr>
-          <w:sz w:val="24"/>
-          <w:szCs w:val="24"/>
-          <w:lang w:val="en-US"/>
-        </w:rPr>
-      </w:pPr>
-      <w:r>
-        <w:rPr>
-          <w:sz w:val="24"/>
-          <w:szCs w:val="24"/>
-          <w:lang w:val="en-US"/>
-        </w:rPr>
-        <w:t>White Move 1</w:t>
-      </w:r>
-      <w:r>
-        <w:rPr>
-          <w:sz w:val="24"/>
-          <w:szCs w:val="24"/>
-          <w:lang w:val="en-US"/>
-        </w:rPr>
-        <w:t>9</w:t>
-      </w:r>
-    </w:p>
-    <w:p>
-      <w:pPr>
-        <w:spacing w:line="240" w:lineRule="auto"/>
-        <w:rPr>
-          <w:sz w:val="24"/>
-          <w:szCs w:val="24"/>
-          <w:lang w:val="en-US"/>
-        </w:rPr>
-      </w:pPr>
-      <w:r>
-        <w:rPr>
-          <w:sz w:val="24"/>
-          <w:szCs w:val="24"/>
-          <w:lang w:val="en-US"/>
-        </w:rPr>
-        <w:t>D 1</w:t>
-      </w:r>
-    </w:p>
-    <w:p>
-      <w:pPr>
-        <w:spacing w:line="240" w:lineRule="auto"/>
-        <w:rPr>
-          <w:sz w:val="24"/>
-          <w:szCs w:val="24"/>
-          <w:lang w:val="en-US"/>
-        </w:rPr>
-      </w:pPr>
-      <w:r>
-        <w:rPr>
-          <w:sz w:val="24"/>
-          <w:szCs w:val="24"/>
-          <w:lang w:val="en-US"/>
-        </w:rPr>
-        <w:t xml:space="preserve">Black </w:t>
-      </w:r>
-      <w:r>
-        <w:rPr>
-          <w:sz w:val="24"/>
-          <w:szCs w:val="24"/>
-          <w:lang w:val="en-US"/>
-        </w:rPr>
-        <w:t>Move 1</w:t>
-      </w:r>
-      <w:r>
-        <w:rPr>
-          <w:sz w:val="24"/>
-          <w:szCs w:val="24"/>
-          <w:lang w:val="en-US"/>
-        </w:rPr>
-        <w:t>9</w:t>
-      </w:r>
-    </w:p>
-    <w:p>
-      <w:pPr>
-        <w:spacing w:line="240" w:lineRule="auto"/>
-        <w:rPr>
-          <w:sz w:val="24"/>
-          <w:szCs w:val="24"/>
-          <w:lang w:val="en-US"/>
-        </w:rPr>
-      </w:pPr>
-      <w:r>
-        <w:rPr>
-          <w:sz w:val="24"/>
-          <w:szCs w:val="24"/>
-          <w:lang w:val="en-US"/>
-        </w:rPr>
-        <w:t>D 1</w:t>
-      </w:r>
-    </w:p>
-    <w:p>
-      <w:pPr>
-        <w:spacing w:line="240" w:lineRule="auto"/>
-        <w:rPr>
-          <w:sz w:val="24"/>
-          <w:szCs w:val="24"/>
-          <w:lang w:val="en-US"/>
-        </w:rPr>
-      </w:pPr>
-      <w:r>
-        <w:rPr>
-          <w:sz w:val="24"/>
-          <w:szCs w:val="24"/>
-          <w:lang w:val="en-US"/>
-        </w:rPr>
-        <w:t xml:space="preserve">White Move </w:t>
-      </w:r>
-      <w:r>
-        <w:rPr>
-          <w:sz w:val="24"/>
-          <w:szCs w:val="24"/>
-          <w:lang w:val="en-US"/>
-        </w:rPr>
-        <w:t>20</w:t>
-      </w:r>
-    </w:p>
-    <w:p>
-      <w:pPr>
-        <w:spacing w:line="240" w:lineRule="auto"/>
-        <w:rPr>
-          <w:sz w:val="24"/>
-          <w:szCs w:val="24"/>
-          <w:lang w:val="en-US"/>
-        </w:rPr>
-      </w:pPr>
-      <w:r>
-        <w:rPr>
-          <w:sz w:val="24"/>
-          <w:szCs w:val="24"/>
-          <w:lang w:val="en-US"/>
-        </w:rPr>
-        <w:t>D 1</w:t>
-      </w:r>
-    </w:p>
-    <w:p>
-      <w:pPr>
-        <w:spacing w:line="240" w:lineRule="auto"/>
-        <w:rPr>
-          <w:sz w:val="24"/>
-          <w:szCs w:val="24"/>
-          <w:lang w:val="en-US"/>
-        </w:rPr>
-      </w:pPr>
-      <w:r>
-        <w:rPr>
-          <w:sz w:val="24"/>
-          <w:szCs w:val="24"/>
-          <w:lang w:val="en-US"/>
-        </w:rPr>
-        <w:t xml:space="preserve">Black </w:t>
-      </w:r>
-      <w:r>
-        <w:rPr>
-          <w:sz w:val="24"/>
-          <w:szCs w:val="24"/>
-          <w:lang w:val="en-US"/>
-        </w:rPr>
-        <w:t xml:space="preserve">Move </w:t>
-      </w:r>
-      <w:r>
-        <w:rPr>
-          <w:sz w:val="24"/>
-          <w:szCs w:val="24"/>
-          <w:lang w:val="en-US"/>
-        </w:rPr>
-        <w:t>20</w:t>
-      </w:r>
-    </w:p>
-    <w:p>
-      <w:pPr>
-        <w:spacing w:line="240" w:lineRule="auto"/>
-        <w:rPr>
-          <w:sz w:val="24"/>
-          <w:szCs w:val="24"/>
-          <w:lang w:val="en-US"/>
-        </w:rPr>
-      </w:pPr>
-      <w:r>
-        <w:rPr>
-          <w:sz w:val="24"/>
-          <w:szCs w:val="24"/>
-          <w:lang w:val="en-US"/>
-        </w:rPr>
-        <w:lastRenderedPageBreak/>
-        <w:t>D 8</w:t>
-      </w:r>
-    </w:p>
-    <w:p>
-      <w:pPr>
-        <w:spacing w:line="240" w:lineRule="auto"/>
-        <w:rPr>
-          <w:sz w:val="24"/>
-          <w:szCs w:val="24"/>
-          <w:lang w:val="en-US"/>
-        </w:rPr>
-      </w:pPr>
-      <w:r>
-        <w:rPr>
-          <w:sz w:val="24"/>
-          <w:szCs w:val="24"/>
-          <w:lang w:val="en-US"/>
-        </w:rPr>
-        <w:t xml:space="preserve">White Move </w:t>
-      </w:r>
-      <w:r>
-        <w:rPr>
-          <w:sz w:val="24"/>
-          <w:szCs w:val="24"/>
-          <w:lang w:val="en-US"/>
-        </w:rPr>
-        <w:t>21</w:t>
-      </w:r>
-    </w:p>
-    <w:p>
-      <w:pPr>
-        <w:spacing w:line="240" w:lineRule="auto"/>
-        <w:rPr>
-          <w:sz w:val="24"/>
-          <w:szCs w:val="24"/>
-          <w:lang w:val="en-US"/>
-        </w:rPr>
-      </w:pPr>
-      <w:r>
-        <w:rPr>
-          <w:sz w:val="24"/>
-          <w:szCs w:val="24"/>
-          <w:lang w:val="en-US"/>
-        </w:rPr>
-        <w:t>D 7</w:t>
-      </w:r>
-    </w:p>
-    <w:p>
-      <w:pPr>
-        <w:spacing w:line="240" w:lineRule="auto"/>
-        <w:rPr>
-          <w:sz w:val="24"/>
-          <w:szCs w:val="24"/>
-          <w:lang w:val="en-US"/>
-        </w:rPr>
-      </w:pPr>
-      <w:r>
-        <w:rPr>
-          <w:sz w:val="24"/>
-          <w:szCs w:val="24"/>
-          <w:lang w:val="en-US"/>
-        </w:rPr>
-        <w:t xml:space="preserve">Black </w:t>
-      </w:r>
-      <w:r>
-        <w:rPr>
-          <w:sz w:val="24"/>
-          <w:szCs w:val="24"/>
-          <w:lang w:val="en-US"/>
-        </w:rPr>
-        <w:t xml:space="preserve">Move </w:t>
-      </w:r>
-      <w:r>
-        <w:rPr>
-          <w:sz w:val="24"/>
-          <w:szCs w:val="24"/>
-          <w:lang w:val="en-US"/>
-        </w:rPr>
-        <w:t>21</w:t>
-      </w:r>
-    </w:p>
-    <w:p>
-      <w:pPr>
-        <w:spacing w:line="240" w:lineRule="auto"/>
-        <w:rPr>
-          <w:sz w:val="24"/>
-          <w:szCs w:val="24"/>
-          <w:lang w:val="en-US"/>
-        </w:rPr>
-      </w:pPr>
-      <w:r>
-        <w:rPr>
-          <w:sz w:val="24"/>
-          <w:szCs w:val="24"/>
-          <w:lang w:val="en-US"/>
-        </w:rPr>
-        <w:t>D 7</w:t>
-      </w:r>
-    </w:p>
-    <w:p>
-      <w:pPr>
-        <w:spacing w:line="240" w:lineRule="auto"/>
-        <w:rPr>
-          <w:sz w:val="24"/>
-          <w:szCs w:val="24"/>
-          <w:lang w:val="en-US"/>
-        </w:rPr>
-      </w:pPr>
-      <w:r>
-        <w:rPr>
-          <w:sz w:val="24"/>
-          <w:szCs w:val="24"/>
-          <w:lang w:val="en-US"/>
-        </w:rPr>
-        <w:t xml:space="preserve">White Move </w:t>
-      </w:r>
-      <w:r>
-        <w:rPr>
-          <w:sz w:val="24"/>
-          <w:szCs w:val="24"/>
-          <w:lang w:val="en-US"/>
-        </w:rPr>
-        <w:t>22</w:t>
-      </w:r>
-    </w:p>
-    <w:p>
-      <w:pPr>
-        <w:spacing w:line="240" w:lineRule="auto"/>
-        <w:rPr>
-          <w:sz w:val="24"/>
-          <w:szCs w:val="24"/>
-          <w:lang w:val="en-US"/>
-        </w:rPr>
-      </w:pPr>
-      <w:r>
-        <w:rPr>
-          <w:sz w:val="24"/>
-          <w:szCs w:val="24"/>
-          <w:lang w:val="en-US"/>
-        </w:rPr>
-        <w:t>D 5</w:t>
-      </w:r>
-    </w:p>
-    <w:p>
-      <w:pPr>
-        <w:spacing w:line="240" w:lineRule="auto"/>
-        <w:rPr>
-          <w:sz w:val="24"/>
-          <w:szCs w:val="24"/>
-          <w:lang w:val="en-US"/>
-        </w:rPr>
-      </w:pPr>
-      <w:r>
-        <w:rPr>
-          <w:sz w:val="24"/>
-          <w:szCs w:val="24"/>
-          <w:lang w:val="en-US"/>
-        </w:rPr>
-        <w:t xml:space="preserve">Black </w:t>
-      </w:r>
-      <w:r>
-        <w:rPr>
-          <w:sz w:val="24"/>
-          <w:szCs w:val="24"/>
-          <w:lang w:val="en-US"/>
-        </w:rPr>
-        <w:t xml:space="preserve">Move </w:t>
-      </w:r>
-      <w:r>
-        <w:rPr>
-          <w:sz w:val="24"/>
-          <w:szCs w:val="24"/>
-          <w:lang w:val="en-US"/>
-        </w:rPr>
-        <w:t>22</w:t>
-      </w:r>
-    </w:p>
-    <w:p>
-      <w:pPr>
-        <w:spacing w:line="240" w:lineRule="auto"/>
-        <w:rPr>
-          <w:sz w:val="24"/>
-          <w:szCs w:val="24"/>
-          <w:lang w:val="en-US"/>
-        </w:rPr>
-      </w:pPr>
-      <w:r>
-        <w:rPr>
-          <w:sz w:val="24"/>
-          <w:szCs w:val="24"/>
-          <w:lang w:val="en-US"/>
-        </w:rPr>
-        <w:t>D 5</w:t>
-      </w:r>
-    </w:p>
-    <w:p>
-      <w:pPr>
-        <w:spacing w:line="240" w:lineRule="auto"/>
-        <w:rPr>
-          <w:sz w:val="24"/>
-          <w:szCs w:val="24"/>
-          <w:lang w:val="en-US"/>
-        </w:rPr>
-      </w:pPr>
-      <w:r>
-        <w:rPr>
-          <w:sz w:val="24"/>
-          <w:szCs w:val="24"/>
-          <w:lang w:val="en-US"/>
-        </w:rPr>
-        <w:t xml:space="preserve">White Move </w:t>
-      </w:r>
-      <w:r>
-        <w:rPr>
-          <w:sz w:val="24"/>
-          <w:szCs w:val="24"/>
-          <w:lang w:val="en-US"/>
-        </w:rPr>
-        <w:t>23</w:t>
-      </w:r>
-    </w:p>
-    <w:p>
-      <w:pPr>
-        <w:spacing w:line="240" w:lineRule="auto"/>
-        <w:rPr>
-          <w:sz w:val="24"/>
-          <w:szCs w:val="24"/>
-          <w:lang w:val="en-US"/>
-        </w:rPr>
-      </w:pPr>
-      <w:r>
-        <w:rPr>
-          <w:sz w:val="24"/>
-          <w:szCs w:val="24"/>
-          <w:lang w:val="en-US"/>
-        </w:rPr>
-        <w:t>R 6 7</w:t>
-      </w:r>
-    </w:p>
-    <w:p>
-      <w:pPr>
-        <w:spacing w:line="240" w:lineRule="auto"/>
-        <w:rPr>
-          <w:sz w:val="24"/>
-          <w:szCs w:val="24"/>
-          <w:lang w:val="en-US"/>
-        </w:rPr>
-      </w:pPr>
-      <w:r>
-        <w:rPr>
-          <w:sz w:val="24"/>
-          <w:szCs w:val="24"/>
-          <w:lang w:val="en-US"/>
-        </w:rPr>
-        <w:t xml:space="preserve">Black </w:t>
-      </w:r>
-      <w:r>
-        <w:rPr>
-          <w:sz w:val="24"/>
-          <w:szCs w:val="24"/>
-          <w:lang w:val="en-US"/>
-        </w:rPr>
-        <w:t xml:space="preserve">Move </w:t>
-      </w:r>
-      <w:r>
-        <w:rPr>
-          <w:sz w:val="24"/>
-          <w:szCs w:val="24"/>
-          <w:lang w:val="en-US"/>
-        </w:rPr>
-        <w:t>23</w:t>
-      </w:r>
-    </w:p>
-    <w:p>
-      <w:pPr>
-        <w:spacing w:line="240" w:lineRule="auto"/>
-        <w:rPr>
-          <w:sz w:val="24"/>
-          <w:szCs w:val="24"/>
-          <w:lang w:val="en-US"/>
-        </w:rPr>
-      </w:pPr>
-      <w:r>
-        <w:rPr>
-          <w:sz w:val="24"/>
-          <w:szCs w:val="24"/>
-          <w:lang w:val="en-US"/>
-        </w:rPr>
-        <w:t>R 4 5</w:t>
-      </w:r>
-    </w:p>
-    <w:p>
-      <w:pPr>
-        <w:spacing w:line="240" w:lineRule="auto"/>
-        <w:rPr>
-          <w:sz w:val="24"/>
-          <w:szCs w:val="24"/>
-          <w:lang w:val="en-US"/>
-        </w:rPr>
-      </w:pPr>
-      <w:r>
-        <w:rPr>
-          <w:sz w:val="24"/>
-          <w:szCs w:val="24"/>
-          <w:lang w:val="en-US"/>
-        </w:rPr>
-        <w:t xml:space="preserve">White Move </w:t>
-      </w:r>
-      <w:r>
-        <w:rPr>
-          <w:sz w:val="24"/>
-          <w:szCs w:val="24"/>
-          <w:lang w:val="en-US"/>
-        </w:rPr>
-        <w:t>24</w:t>
-      </w:r>
-    </w:p>
-    <w:p>
-      <w:pPr>
-        <w:spacing w:line="240" w:lineRule="auto"/>
-        <w:rPr>
-          <w:sz w:val="24"/>
-          <w:szCs w:val="24"/>
-          <w:lang w:val="en-US"/>
-        </w:rPr>
-      </w:pPr>
-      <w:r>
-        <w:rPr>
-          <w:sz w:val="24"/>
-          <w:szCs w:val="24"/>
-          <w:lang w:val="en-US"/>
-        </w:rPr>
-        <w:t>D 5</w:t>
-      </w:r>
-    </w:p>
-    <w:p>
-      <w:pPr>
-        <w:spacing w:line="240" w:lineRule="auto"/>
-        <w:rPr>
-          <w:sz w:val="24"/>
-          <w:szCs w:val="24"/>
-          <w:lang w:val="en-US"/>
-        </w:rPr>
-      </w:pPr>
-      <w:r>
-        <w:rPr>
-          <w:sz w:val="24"/>
-          <w:szCs w:val="24"/>
-          <w:lang w:val="en-US"/>
-        </w:rPr>
-        <w:t xml:space="preserve">Black </w:t>
-      </w:r>
-      <w:r>
-        <w:rPr>
-          <w:sz w:val="24"/>
-          <w:szCs w:val="24"/>
-          <w:lang w:val="en-US"/>
-        </w:rPr>
-        <w:t xml:space="preserve">Move </w:t>
-      </w:r>
-      <w:r>
-        <w:rPr>
-          <w:sz w:val="24"/>
-          <w:szCs w:val="24"/>
-          <w:lang w:val="en-US"/>
-        </w:rPr>
-        <w:t>24</w:t>
-      </w:r>
-    </w:p>
-    <w:p>
-      <w:pPr>
-        <w:spacing w:line="240" w:lineRule="auto"/>
-        <w:rPr>
-          <w:sz w:val="24"/>
-          <w:szCs w:val="24"/>
-          <w:lang w:val="en-US"/>
-        </w:rPr>
-      </w:pPr>
-      <w:r>
-        <w:rPr>
-          <w:sz w:val="24"/>
-          <w:szCs w:val="24"/>
-          <w:lang w:val="en-US"/>
-        </w:rPr>
-        <w:t>L 6 5</w:t>
-      </w:r>
-    </w:p>
-    <w:p>
-      <w:pPr>
-        <w:spacing w:line="240" w:lineRule="auto"/>
-        <w:rPr>
-          <w:sz w:val="24"/>
-          <w:szCs w:val="24"/>
-          <w:lang w:val="en-US"/>
-        </w:rPr>
-      </w:pPr>
-      <w:r>
-        <w:rPr>
-          <w:sz w:val="24"/>
-          <w:szCs w:val="24"/>
-          <w:lang w:val="en-US"/>
-        </w:rPr>
-        <w:t xml:space="preserve">White Move </w:t>
-      </w:r>
-      <w:r>
-        <w:rPr>
-          <w:sz w:val="24"/>
-          <w:szCs w:val="24"/>
-          <w:lang w:val="en-US"/>
-        </w:rPr>
-        <w:t>25</w:t>
+        <w:t>White Move 25</w:t>
       </w:r>
     </w:p>
     <w:p>
@@ -5198,6 +5248,16 @@
       <w:pPr>
         <w:spacing w:line="240" w:lineRule="auto"/>
         <w:rPr>
+          <w:sz w:val="24"/>
+          <w:szCs w:val="24"/>
+          <w:lang w:val="en-US"/>
+        </w:rPr>
+      </w:pPr>
+    </w:p>
+    <w:p>
+      <w:pPr>
+        <w:spacing w:line="240" w:lineRule="auto"/>
+        <w:rPr>
           <w:b/>
           <w:bCs/>
           <w:sz w:val="24"/>
@@ -5213,69 +5273,295 @@
           <w:szCs w:val="24"/>
           <w:lang w:val="en-US"/>
         </w:rPr>
+        <w:t>New Heuristic Function Log</w:t>
+      </w:r>
+    </w:p>
+    <w:p>
+      <w:pPr>
+        <w:spacing w:line="240" w:lineRule="auto"/>
+        <w:rPr>
+          <w:sz w:val="24"/>
+          <w:szCs w:val="24"/>
+          <w:lang w:val="en-US"/>
+        </w:rPr>
+      </w:pPr>
+      <w:r>
+        <w:rPr>
+          <w:sz w:val="24"/>
+          <w:szCs w:val="24"/>
+          <w:lang w:val="en-US"/>
+        </w:rPr>
+        <w:t>White Move 1</w:t>
+      </w:r>
+    </w:p>
+    <w:p>
+      <w:pPr>
+        <w:spacing w:line="240" w:lineRule="auto"/>
+        <w:rPr>
+          <w:sz w:val="24"/>
+          <w:szCs w:val="24"/>
+          <w:lang w:val="en-US"/>
+        </w:rPr>
+      </w:pPr>
+      <w:r>
+        <w:rPr>
+          <w:sz w:val="24"/>
+          <w:szCs w:val="24"/>
+          <w:lang w:val="en-US"/>
+        </w:rPr>
+        <w:t>D 4</w:t>
+      </w:r>
+    </w:p>
+    <w:p>
+      <w:pPr>
+        <w:spacing w:line="240" w:lineRule="auto"/>
+        <w:rPr>
+          <w:sz w:val="24"/>
+          <w:szCs w:val="24"/>
+          <w:lang w:val="en-US"/>
+        </w:rPr>
+      </w:pPr>
+      <w:r>
+        <w:rPr>
+          <w:sz w:val="24"/>
+          <w:szCs w:val="24"/>
+          <w:lang w:val="en-US"/>
+        </w:rPr>
+        <w:t>Black Move 1</w:t>
+      </w:r>
+    </w:p>
+    <w:p>
+      <w:pPr>
+        <w:spacing w:line="240" w:lineRule="auto"/>
+        <w:rPr>
+          <w:sz w:val="24"/>
+          <w:szCs w:val="24"/>
+          <w:lang w:val="en-US"/>
+        </w:rPr>
+      </w:pPr>
+      <w:r>
+        <w:rPr>
+          <w:sz w:val="24"/>
+          <w:szCs w:val="24"/>
+          <w:lang w:val="en-US"/>
+        </w:rPr>
+        <w:t>D 4</w:t>
+      </w:r>
+    </w:p>
+    <w:p>
+      <w:pPr>
+        <w:spacing w:line="240" w:lineRule="auto"/>
+        <w:rPr>
+          <w:sz w:val="24"/>
+          <w:szCs w:val="24"/>
+          <w:lang w:val="en-US"/>
+        </w:rPr>
+      </w:pPr>
+      <w:r>
+        <w:rPr>
+          <w:sz w:val="24"/>
+          <w:szCs w:val="24"/>
+          <w:lang w:val="en-US"/>
+        </w:rPr>
+        <w:t>White Move 2</w:t>
+      </w:r>
+    </w:p>
+    <w:p>
+      <w:pPr>
+        <w:spacing w:line="240" w:lineRule="auto"/>
+        <w:rPr>
+          <w:sz w:val="24"/>
+          <w:szCs w:val="24"/>
+          <w:lang w:val="en-US"/>
+        </w:rPr>
+      </w:pPr>
+      <w:r>
+        <w:rPr>
+          <w:sz w:val="24"/>
+          <w:szCs w:val="24"/>
+          <w:lang w:val="en-US"/>
+        </w:rPr>
+        <w:t>D 4</w:t>
+      </w:r>
+    </w:p>
+    <w:p>
+      <w:pPr>
+        <w:spacing w:line="240" w:lineRule="auto"/>
+        <w:rPr>
+          <w:sz w:val="24"/>
+          <w:szCs w:val="24"/>
+          <w:lang w:val="en-US"/>
+        </w:rPr>
+      </w:pPr>
+      <w:r>
+        <w:rPr>
+          <w:sz w:val="24"/>
+          <w:szCs w:val="24"/>
+          <w:lang w:val="en-US"/>
+        </w:rPr>
+        <w:t>Black Move 2</w:t>
+      </w:r>
+    </w:p>
+    <w:p>
+      <w:pPr>
+        <w:spacing w:line="240" w:lineRule="auto"/>
+        <w:rPr>
+          <w:sz w:val="24"/>
+          <w:szCs w:val="24"/>
+          <w:lang w:val="en-US"/>
+        </w:rPr>
+      </w:pPr>
+      <w:r>
+        <w:rPr>
+          <w:sz w:val="24"/>
+          <w:szCs w:val="24"/>
+          <w:lang w:val="en-US"/>
+        </w:rPr>
+        <w:t>D 4</w:t>
+      </w:r>
+    </w:p>
+    <w:p>
+      <w:pPr>
+        <w:spacing w:line="240" w:lineRule="auto"/>
+        <w:rPr>
+          <w:sz w:val="24"/>
+          <w:szCs w:val="24"/>
+          <w:lang w:val="en-US"/>
+        </w:rPr>
+      </w:pPr>
+      <w:r>
+        <w:rPr>
+          <w:sz w:val="24"/>
+          <w:szCs w:val="24"/>
+          <w:lang w:val="en-US"/>
+        </w:rPr>
+        <w:t>White Move 3</w:t>
+      </w:r>
+    </w:p>
+    <w:p>
+      <w:pPr>
+        <w:spacing w:line="240" w:lineRule="auto"/>
+        <w:rPr>
+          <w:sz w:val="24"/>
+          <w:szCs w:val="24"/>
+          <w:lang w:val="en-US"/>
+        </w:rPr>
+      </w:pPr>
+      <w:r>
+        <w:rPr>
+          <w:sz w:val="24"/>
+          <w:szCs w:val="24"/>
+          <w:lang w:val="en-US"/>
+        </w:rPr>
+        <w:t>D 4</w:t>
+      </w:r>
+    </w:p>
+    <w:p>
+      <w:pPr>
+        <w:spacing w:line="240" w:lineRule="auto"/>
+        <w:rPr>
+          <w:sz w:val="24"/>
+          <w:szCs w:val="24"/>
+          <w:lang w:val="en-US"/>
+        </w:rPr>
+      </w:pPr>
+      <w:r>
+        <w:rPr>
+          <w:sz w:val="24"/>
+          <w:szCs w:val="24"/>
+          <w:lang w:val="en-US"/>
+        </w:rPr>
+        <w:t>Black Move 3</w:t>
+      </w:r>
+    </w:p>
+    <w:p>
+      <w:pPr>
+        <w:spacing w:line="240" w:lineRule="auto"/>
+        <w:rPr>
+          <w:sz w:val="24"/>
+          <w:szCs w:val="24"/>
+          <w:lang w:val="en-US"/>
+        </w:rPr>
+      </w:pPr>
+      <w:r>
+        <w:rPr>
+          <w:sz w:val="24"/>
+          <w:szCs w:val="24"/>
+          <w:lang w:val="en-US"/>
+        </w:rPr>
+        <w:t>D 4</w:t>
+      </w:r>
+    </w:p>
+    <w:p>
+      <w:pPr>
+        <w:spacing w:line="240" w:lineRule="auto"/>
+        <w:rPr>
+          <w:sz w:val="24"/>
+          <w:szCs w:val="24"/>
+          <w:lang w:val="en-US"/>
+        </w:rPr>
+      </w:pPr>
+      <w:r>
+        <w:rPr>
+          <w:sz w:val="24"/>
+          <w:szCs w:val="24"/>
+          <w:lang w:val="en-US"/>
+        </w:rPr>
+        <w:t>White Move 4</w:t>
+      </w:r>
+    </w:p>
+    <w:p>
+      <w:pPr>
+        <w:spacing w:line="240" w:lineRule="auto"/>
+        <w:rPr>
+          <w:sz w:val="24"/>
+          <w:szCs w:val="24"/>
+          <w:lang w:val="en-US"/>
+        </w:rPr>
+      </w:pPr>
+      <w:r>
+        <w:rPr>
+          <w:sz w:val="24"/>
+          <w:szCs w:val="24"/>
+          <w:lang w:val="en-US"/>
+        </w:rPr>
+        <w:t>D 4</w:t>
+      </w:r>
+    </w:p>
+    <w:p>
+      <w:pPr>
+        <w:spacing w:line="240" w:lineRule="auto"/>
+        <w:rPr>
+          <w:sz w:val="24"/>
+          <w:szCs w:val="24"/>
+          <w:lang w:val="en-US"/>
+        </w:rPr>
+      </w:pPr>
+      <w:r>
+        <w:rPr>
+          <w:sz w:val="24"/>
+          <w:szCs w:val="24"/>
+          <w:lang w:val="en-US"/>
+        </w:rPr>
+        <w:t>Black Move 4</w:t>
+      </w:r>
+    </w:p>
+    <w:p>
+      <w:pPr>
+        <w:spacing w:line="240" w:lineRule="auto"/>
+        <w:rPr>
+          <w:sz w:val="24"/>
+          <w:szCs w:val="24"/>
+          <w:lang w:val="en-US"/>
+        </w:rPr>
+      </w:pPr>
+      <w:r>
+        <w:rPr>
+          <w:sz w:val="24"/>
+          <w:szCs w:val="24"/>
+          <w:lang w:val="en-US"/>
+        </w:rPr>
         <w:lastRenderedPageBreak/>
-        <w:t>New</w:t>
-      </w:r>
-      <w:r>
-        <w:rPr>
-          <w:b/>
-          <w:bCs/>
-          <w:sz w:val="24"/>
-          <w:szCs w:val="24"/>
-          <w:lang w:val="en-US"/>
-        </w:rPr>
-        <w:t xml:space="preserve"> Heuristic Function Log</w:t>
-      </w:r>
-    </w:p>
-    <w:p>
-      <w:pPr>
-        <w:spacing w:line="240" w:lineRule="auto"/>
-        <w:rPr>
-          <w:sz w:val="24"/>
-          <w:szCs w:val="24"/>
-          <w:lang w:val="en-US"/>
-        </w:rPr>
-      </w:pPr>
-      <w:r>
-        <w:rPr>
-          <w:sz w:val="24"/>
-          <w:szCs w:val="24"/>
-          <w:lang w:val="en-US"/>
-        </w:rPr>
-        <w:t xml:space="preserve">White </w:t>
-      </w:r>
-      <w:r>
-        <w:rPr>
-          <w:sz w:val="24"/>
-          <w:szCs w:val="24"/>
-          <w:lang w:val="en-US"/>
-        </w:rPr>
-        <w:t>Move</w:t>
-      </w:r>
-      <w:r>
-        <w:rPr>
-          <w:sz w:val="24"/>
-          <w:szCs w:val="24"/>
-          <w:lang w:val="en-US"/>
-        </w:rPr>
-        <w:t xml:space="preserve"> 1</w:t>
-      </w:r>
-    </w:p>
-    <w:p>
-      <w:pPr>
-        <w:spacing w:line="240" w:lineRule="auto"/>
-        <w:rPr>
-          <w:sz w:val="24"/>
-          <w:szCs w:val="24"/>
-          <w:lang w:val="en-US"/>
-        </w:rPr>
-      </w:pPr>
-      <w:r>
-        <w:rPr>
-          <w:sz w:val="24"/>
-          <w:szCs w:val="24"/>
-          <w:lang w:val="en-US"/>
-        </w:rPr>
         <w:t>D 4</w:t>
       </w:r>
     </w:p>
@@ -5294,331 +5580,7 @@
           <w:szCs w:val="24"/>
           <w:lang w:val="en-US"/>
         </w:rPr>
-        <w:t xml:space="preserve">Black </w:t>
-      </w:r>
-      <w:r>
-        <w:rPr>
-          <w:sz w:val="24"/>
-          <w:szCs w:val="24"/>
-          <w:lang w:val="en-US"/>
-        </w:rPr>
-        <w:t>Move</w:t>
-      </w:r>
-      <w:r>
-        <w:rPr>
-          <w:sz w:val="24"/>
-          <w:szCs w:val="24"/>
-          <w:lang w:val="en-US"/>
-        </w:rPr>
-        <w:t xml:space="preserve"> 1</w:t>
-      </w:r>
-    </w:p>
-    <w:p>
-      <w:pPr>
-        <w:spacing w:line="240" w:lineRule="auto"/>
-        <w:rPr>
-          <w:sz w:val="24"/>
-          <w:szCs w:val="24"/>
-          <w:lang w:val="en-US"/>
-        </w:rPr>
-      </w:pPr>
-      <w:r>
-        <w:rPr>
-          <w:sz w:val="24"/>
-          <w:szCs w:val="24"/>
-          <w:lang w:val="en-US"/>
-        </w:rPr>
-        <w:t>D 4</w:t>
-      </w:r>
-    </w:p>
-    <w:p>
-      <w:pPr>
-        <w:spacing w:line="240" w:lineRule="auto"/>
-        <w:rPr>
-          <w:sz w:val="24"/>
-          <w:szCs w:val="24"/>
-          <w:lang w:val="en-US"/>
-        </w:rPr>
-      </w:pPr>
-      <w:r>
-        <w:rPr>
-          <w:sz w:val="24"/>
-          <w:szCs w:val="24"/>
-          <w:lang w:val="en-US"/>
-        </w:rPr>
-        <w:t xml:space="preserve">White Move </w:t>
-      </w:r>
-      <w:r>
-        <w:rPr>
-          <w:sz w:val="24"/>
-          <w:szCs w:val="24"/>
-          <w:lang w:val="en-US"/>
-        </w:rPr>
-        <w:t>2</w:t>
-      </w:r>
-    </w:p>
-    <w:p>
-      <w:pPr>
-        <w:spacing w:line="240" w:lineRule="auto"/>
-        <w:rPr>
-          <w:sz w:val="24"/>
-          <w:szCs w:val="24"/>
-          <w:lang w:val="en-US"/>
-        </w:rPr>
-      </w:pPr>
-      <w:r>
-        <w:rPr>
-          <w:sz w:val="24"/>
-          <w:szCs w:val="24"/>
-          <w:lang w:val="en-US"/>
-        </w:rPr>
-        <w:t>D 4</w:t>
-      </w:r>
-    </w:p>
-    <w:p>
-      <w:pPr>
-        <w:spacing w:line="240" w:lineRule="auto"/>
-        <w:rPr>
-          <w:sz w:val="24"/>
-          <w:szCs w:val="24"/>
-          <w:lang w:val="en-US"/>
-        </w:rPr>
-      </w:pPr>
-      <w:r>
-        <w:rPr>
-          <w:sz w:val="24"/>
-          <w:szCs w:val="24"/>
-          <w:lang w:val="en-US"/>
-        </w:rPr>
-        <w:t xml:space="preserve">Black Move </w:t>
-      </w:r>
-      <w:r>
-        <w:rPr>
-          <w:sz w:val="24"/>
-          <w:szCs w:val="24"/>
-          <w:lang w:val="en-US"/>
-        </w:rPr>
-        <w:t>2</w:t>
-      </w:r>
-    </w:p>
-    <w:p>
-      <w:pPr>
-        <w:spacing w:line="240" w:lineRule="auto"/>
-        <w:rPr>
-          <w:sz w:val="24"/>
-          <w:szCs w:val="24"/>
-          <w:lang w:val="en-US"/>
-        </w:rPr>
-      </w:pPr>
-      <w:r>
-        <w:rPr>
-          <w:sz w:val="24"/>
-          <w:szCs w:val="24"/>
-          <w:lang w:val="en-US"/>
-        </w:rPr>
-        <w:t>D 4</w:t>
-      </w:r>
-    </w:p>
-    <w:p>
-      <w:pPr>
-        <w:spacing w:line="240" w:lineRule="auto"/>
-        <w:rPr>
-          <w:sz w:val="24"/>
-          <w:szCs w:val="24"/>
-          <w:lang w:val="en-US"/>
-        </w:rPr>
-      </w:pPr>
-      <w:r>
-        <w:rPr>
-          <w:sz w:val="24"/>
-          <w:szCs w:val="24"/>
-          <w:lang w:val="en-US"/>
-        </w:rPr>
-        <w:t xml:space="preserve">White Move </w:t>
-      </w:r>
-      <w:r>
-        <w:rPr>
-          <w:sz w:val="24"/>
-          <w:szCs w:val="24"/>
-          <w:lang w:val="en-US"/>
-        </w:rPr>
-        <w:t>3</w:t>
-      </w:r>
-    </w:p>
-    <w:p>
-      <w:pPr>
-        <w:spacing w:line="240" w:lineRule="auto"/>
-        <w:rPr>
-          <w:sz w:val="24"/>
-          <w:szCs w:val="24"/>
-          <w:lang w:val="en-US"/>
-        </w:rPr>
-      </w:pPr>
-      <w:r>
-        <w:rPr>
-          <w:sz w:val="24"/>
-          <w:szCs w:val="24"/>
-          <w:lang w:val="en-US"/>
-        </w:rPr>
-        <w:t>D 4</w:t>
-      </w:r>
-    </w:p>
-    <w:p>
-      <w:pPr>
-        <w:spacing w:line="240" w:lineRule="auto"/>
-        <w:rPr>
-          <w:sz w:val="24"/>
-          <w:szCs w:val="24"/>
-          <w:lang w:val="en-US"/>
-        </w:rPr>
-      </w:pPr>
-      <w:r>
-        <w:rPr>
-          <w:sz w:val="24"/>
-          <w:szCs w:val="24"/>
-          <w:lang w:val="en-US"/>
-        </w:rPr>
-        <w:t xml:space="preserve">Black Move </w:t>
-      </w:r>
-      <w:r>
-        <w:rPr>
-          <w:sz w:val="24"/>
-          <w:szCs w:val="24"/>
-          <w:lang w:val="en-US"/>
-        </w:rPr>
-        <w:t>3</w:t>
-      </w:r>
-    </w:p>
-    <w:p>
-      <w:pPr>
-        <w:spacing w:line="240" w:lineRule="auto"/>
-        <w:rPr>
-          <w:sz w:val="24"/>
-          <w:szCs w:val="24"/>
-          <w:lang w:val="en-US"/>
-        </w:rPr>
-      </w:pPr>
-      <w:r>
-        <w:rPr>
-          <w:sz w:val="24"/>
-          <w:szCs w:val="24"/>
-          <w:lang w:val="en-US"/>
-        </w:rPr>
-        <w:t>D 4</w:t>
-      </w:r>
-    </w:p>
-    <w:p>
-      <w:pPr>
-        <w:spacing w:line="240" w:lineRule="auto"/>
-        <w:rPr>
-          <w:sz w:val="24"/>
-          <w:szCs w:val="24"/>
-          <w:lang w:val="en-US"/>
-        </w:rPr>
-      </w:pPr>
-      <w:r>
-        <w:rPr>
-          <w:sz w:val="24"/>
-          <w:szCs w:val="24"/>
-          <w:lang w:val="en-US"/>
-        </w:rPr>
-        <w:t xml:space="preserve">White Move </w:t>
-      </w:r>
-      <w:r>
-        <w:rPr>
-          <w:sz w:val="24"/>
-          <w:szCs w:val="24"/>
-          <w:lang w:val="en-US"/>
-        </w:rPr>
-        <w:t>4</w:t>
-      </w:r>
-    </w:p>
-    <w:p>
-      <w:pPr>
-        <w:spacing w:line="240" w:lineRule="auto"/>
-        <w:rPr>
-          <w:sz w:val="24"/>
-          <w:szCs w:val="24"/>
-          <w:lang w:val="en-US"/>
-        </w:rPr>
-      </w:pPr>
-      <w:r>
-        <w:rPr>
-          <w:sz w:val="24"/>
-          <w:szCs w:val="24"/>
-          <w:lang w:val="en-US"/>
-        </w:rPr>
-        <w:t>D 4</w:t>
-      </w:r>
-    </w:p>
-    <w:p>
-      <w:pPr>
-        <w:spacing w:line="240" w:lineRule="auto"/>
-        <w:rPr>
-          <w:sz w:val="24"/>
-          <w:szCs w:val="24"/>
-          <w:lang w:val="en-US"/>
-        </w:rPr>
-      </w:pPr>
-      <w:r>
-        <w:rPr>
-          <w:sz w:val="24"/>
-          <w:szCs w:val="24"/>
-          <w:lang w:val="en-US"/>
-        </w:rPr>
-        <w:t xml:space="preserve">Black Move </w:t>
-      </w:r>
-      <w:r>
-        <w:rPr>
-          <w:sz w:val="24"/>
-          <w:szCs w:val="24"/>
-          <w:lang w:val="en-US"/>
-        </w:rPr>
-        <w:t>4</w:t>
-      </w:r>
-    </w:p>
-    <w:p>
-      <w:pPr>
-        <w:spacing w:line="240" w:lineRule="auto"/>
-        <w:rPr>
-          <w:sz w:val="24"/>
-          <w:szCs w:val="24"/>
-          <w:lang w:val="en-US"/>
-        </w:rPr>
-      </w:pPr>
-      <w:r>
-        <w:rPr>
-          <w:sz w:val="24"/>
-          <w:szCs w:val="24"/>
-          <w:lang w:val="en-US"/>
-        </w:rPr>
-        <w:t>D 4</w:t>
-      </w:r>
-    </w:p>
-    <w:p>
-      <w:pPr>
-        <w:spacing w:line="240" w:lineRule="auto"/>
-        <w:rPr>
-          <w:sz w:val="24"/>
-          <w:szCs w:val="24"/>
-          <w:lang w:val="en-US"/>
-        </w:rPr>
-      </w:pPr>
-      <w:r>
-        <w:rPr>
-          <w:sz w:val="24"/>
-          <w:szCs w:val="24"/>
-          <w:lang w:val="en-US"/>
-        </w:rPr>
-        <w:t xml:space="preserve">White Move </w:t>
-      </w:r>
-      <w:r>
-        <w:rPr>
-          <w:sz w:val="24"/>
-          <w:szCs w:val="24"/>
-          <w:lang w:val="en-US"/>
-        </w:rPr>
-        <w:t>5</w:t>
+        <w:t>White Move 5</w:t>
       </w:r>
     </w:p>
     <w:p>
@@ -5654,15 +5616,7 @@
           <w:szCs w:val="24"/>
           <w:lang w:val="en-US"/>
         </w:rPr>
-        <w:t xml:space="preserve">Black Move </w:t>
-      </w:r>
-      <w:r>
-        <w:rPr>
-          <w:sz w:val="24"/>
-          <w:szCs w:val="24"/>
-          <w:lang w:val="en-US"/>
-        </w:rPr>
-        <w:t>5</w:t>
+        <w:t>Black Move 5</w:t>
       </w:r>
     </w:p>
     <w:p>
@@ -5698,15 +5652,7 @@
           <w:szCs w:val="24"/>
           <w:lang w:val="en-US"/>
         </w:rPr>
-        <w:t xml:space="preserve">White Move </w:t>
-      </w:r>
-      <w:r>
-        <w:rPr>
-          <w:sz w:val="24"/>
-          <w:szCs w:val="24"/>
-          <w:lang w:val="en-US"/>
-        </w:rPr>
-        <w:t>6</w:t>
+        <w:t>White Move 6</w:t>
       </w:r>
     </w:p>
     <w:p>
@@ -5742,15 +5688,7 @@
           <w:szCs w:val="24"/>
           <w:lang w:val="en-US"/>
         </w:rPr>
-        <w:t xml:space="preserve">Black Move </w:t>
-      </w:r>
-      <w:r>
-        <w:rPr>
-          <w:sz w:val="24"/>
-          <w:szCs w:val="24"/>
-          <w:lang w:val="en-US"/>
-        </w:rPr>
-        <w:t>6</w:t>
+        <w:t>Black Move 6</w:t>
       </w:r>
     </w:p>
     <w:p>
@@ -5786,15 +5724,7 @@
           <w:szCs w:val="24"/>
           <w:lang w:val="en-US"/>
         </w:rPr>
-        <w:t xml:space="preserve">White Move </w:t>
-      </w:r>
-      <w:r>
-        <w:rPr>
-          <w:sz w:val="24"/>
-          <w:szCs w:val="24"/>
-          <w:lang w:val="en-US"/>
-        </w:rPr>
-        <w:t>7</w:t>
+        <w:t>White Move 7</w:t>
       </w:r>
     </w:p>
     <w:p>
@@ -5830,49 +5760,24 @@
           <w:szCs w:val="24"/>
           <w:lang w:val="en-US"/>
         </w:rPr>
-        <w:t xml:space="preserve">Black </w:t>
-      </w:r>
-      <w:r>
-        <w:rPr>
-          <w:sz w:val="24"/>
-          <w:szCs w:val="24"/>
-          <w:lang w:val="en-US"/>
-        </w:rPr>
-        <w:t>M</w:t>
-      </w:r>
-      <w:r>
-        <w:rPr>
-          <w:sz w:val="24"/>
-          <w:szCs w:val="24"/>
-          <w:lang w:val="en-US"/>
-        </w:rPr>
-        <w:t xml:space="preserve">ove </w:t>
-      </w:r>
-      <w:r>
-        <w:rPr>
-          <w:sz w:val="24"/>
-          <w:szCs w:val="24"/>
-          <w:lang w:val="en-US"/>
-        </w:rPr>
-        <w:t>7</w:t>
-      </w:r>
-    </w:p>
-    <w:p>
-      <w:pPr>
-        <w:spacing w:line="240" w:lineRule="auto"/>
-        <w:rPr>
-          <w:sz w:val="24"/>
-          <w:szCs w:val="24"/>
-          <w:lang w:val="en-US"/>
-        </w:rPr>
-      </w:pPr>
-      <w:r>
-        <w:rPr>
-          <w:sz w:val="24"/>
-          <w:szCs w:val="24"/>
-          <w:lang w:val="en-US"/>
-        </w:rPr>
-        <w:lastRenderedPageBreak/>
+        <w:t>Black Move 7</w:t>
+      </w:r>
+    </w:p>
+    <w:p>
+      <w:pPr>
+        <w:spacing w:line="240" w:lineRule="auto"/>
+        <w:rPr>
+          <w:sz w:val="24"/>
+          <w:szCs w:val="24"/>
+          <w:lang w:val="en-US"/>
+        </w:rPr>
+      </w:pPr>
+      <w:r>
+        <w:rPr>
+          <w:sz w:val="24"/>
+          <w:szCs w:val="24"/>
+          <w:lang w:val="en-US"/>
+        </w:rPr>
         <w:t>R 4 7</w:t>
       </w:r>
     </w:p>
@@ -5892,6 +5797,34 @@
           <w:lang w:val="en-US"/>
         </w:rPr>
         <w:t>White wins!</w:t>
+      </w:r>
+    </w:p>
+    <w:p>
+      <w:pPr>
+        <w:spacing w:line="240" w:lineRule="auto"/>
+        <w:rPr>
+          <w:sz w:val="24"/>
+          <w:szCs w:val="24"/>
+          <w:lang w:val="en-US"/>
+        </w:rPr>
+      </w:pPr>
+    </w:p>
+    <w:p>
+      <w:pPr>
+        <w:spacing w:line="240" w:lineRule="auto"/>
+        <w:rPr>
+          <w:sz w:val="24"/>
+          <w:szCs w:val="24"/>
+          <w:lang w:val="en-US"/>
+        </w:rPr>
+      </w:pPr>
+      <w:r>
+        <w:rPr>
+          <w:sz w:val="24"/>
+          <w:szCs w:val="24"/>
+          <w:lang w:val="en-US"/>
+        </w:rPr>
+        <w:t>0: white, 1: black</w:t>
       </w:r>
     </w:p>
     <w:p>

</xml_diff>